<commit_message>
Ch. 4 and Ch. 5
Some more on Ch. 4 and initial commit on Ch. 5 on materials. Also added
new terms in Glossary.
</commit_message>
<xml_diff>
--- a/Written/Thesis/Thesis.docx
+++ b/Written/Thesis/Thesis.docx
@@ -5732,6 +5732,7 @@
     <w:p>
       <w:pPr>
         <w:keepNext/>
+        <w:jc w:val="center"/>
       </w:pPr>
       <w:r>
         <w:rPr>
@@ -5740,8 +5741,8 @@
         </w:rPr>
         <w:drawing>
           <wp:inline distT="0" distB="0" distL="0" distR="0" wp14:anchorId="42FFF195" wp14:editId="6FE3AF6D">
-            <wp:extent cx="5765074" cy="5205851"/>
-            <wp:effectExtent l="0" t="0" r="7620" b="0"/>
+            <wp:extent cx="4589417" cy="4144235"/>
+            <wp:effectExtent l="0" t="0" r="1905" b="8890"/>
             <wp:docPr id="4" name="Picture 4"/>
             <wp:cNvGraphicFramePr>
               <a:graphicFrameLocks xmlns:a="http://schemas.openxmlformats.org/drawingml/2006/main" noChangeAspect="1"/>
@@ -5768,7 +5769,7 @@
                   <pic:spPr>
                     <a:xfrm>
                       <a:off x="0" y="0"/>
-                      <a:ext cx="5774074" cy="5213978"/>
+                      <a:ext cx="4596582" cy="4150705"/>
                     </a:xfrm>
                     <a:prstGeom prst="rect">
                       <a:avLst/>
@@ -5834,187 +5835,7 @@
     </w:p>
     <w:p>
       <w:r>
-        <w:t>Genome assembly is the process of trying to reconstruct a sequence from smaller sequences called reads. This process could be trivial if each read had a unique placement, but it doesn’t, thus making assembly quite a difficult process. There are a lot of written work describing different assembly methods, and how the assembly process works</w:t>
-      </w:r>
-      <w:r>
-        <w:t xml:space="preserve"> (which we’ll come back to later)</w:t>
-      </w:r>
-      <w:r>
-        <w:t xml:space="preserve">, but it is </w:t>
-      </w:r>
-      <w:r>
-        <w:t xml:space="preserve">difficult </w:t>
-      </w:r>
-      <w:r>
-        <w:t xml:space="preserve">to find written work describing how or why assembly is a difficult process and challenges regarding it. One paper that try to discuss this is </w:t>
-      </w:r>
-      <w:r>
-        <w:rPr>
-          <w:i/>
-        </w:rPr>
-        <w:t xml:space="preserve">Genome assembly reborn: recent </w:t>
-      </w:r>
-      <w:r>
-        <w:rPr>
-          <w:i/>
-        </w:rPr>
-        <w:lastRenderedPageBreak/>
-        <w:t>computational challenges</w:t>
-      </w:r>
-      <w:r>
-        <w:t xml:space="preserve"> by Mihai Pop</w:t>
-      </w:r>
-      <w:r>
-        <w:t>,</w:t>
-      </w:r>
-      <w:r>
-        <w:fldChar w:fldCharType="begin"/>
-      </w:r>
-      <w:r>
-        <w:instrText xml:space="preserve"> ADDIN EN.CITE &lt;EndNote&gt;&lt;Cite&gt;&lt;Author&gt;Pop&lt;/Author&gt;&lt;Year&gt;2009&lt;/Year&gt;&lt;RecNum&gt;6&lt;/RecNum&gt;&lt;DisplayText&gt;[1]&lt;/DisplayText&gt;&lt;record&gt;&lt;rec-number&gt;6&lt;/rec-number&gt;&lt;foreign-keys&gt;&lt;key app="EN" db-id="tdxzzepzqvse5be2pt8vtdtwpf0ewvv55rts" timestamp="1390491926"&gt;6&lt;/key&gt;&lt;key app="ENWeb" db-id=""&gt;0&lt;/key&gt;&lt;/foreign-keys&gt;&lt;ref-type name="Journal Article"&gt;17&lt;/ref-type&gt;&lt;contributors&gt;&lt;authors&gt;&lt;author&gt;Pop, M.&lt;/author&gt;&lt;/authors&gt;&lt;/contributors&gt;&lt;auth-address&gt;Department of Computer Science and the Center for Bioinformatics and Computational Biology at the University of Maryland, College Park, MD 20742, USA. mpop@umd.edu&lt;/auth-address&gt;&lt;titles&gt;&lt;title&gt;Genome assembly reborn: recent computational challenges&lt;/title&gt;&lt;secondary-title&gt;Briefings in bioinformatics&lt;/secondary-title&gt;&lt;alt-title&gt;Brief Bioinform&lt;/alt-title&gt;&lt;/titles&gt;&lt;periodical&gt;&lt;full-title&gt;Brief Bioinform&lt;/full-title&gt;&lt;abbr-1&gt;Briefings in bioinformatics&lt;/abbr-1&gt;&lt;/periodical&gt;&lt;alt-periodical&gt;&lt;full-title&gt;Brief Bioinform&lt;/full-title&gt;&lt;abbr-1&gt;Briefings in bioinformatics&lt;/abbr-1&gt;&lt;/alt-periodical&gt;&lt;pages&gt;354-66&lt;/pages&gt;&lt;volume&gt;10&lt;/volume&gt;&lt;number&gt;4&lt;/number&gt;&lt;keywords&gt;&lt;keyword&gt;*Algorithms&lt;/keyword&gt;&lt;keyword&gt;Computational Biology/*methods&lt;/keyword&gt;&lt;keyword&gt;Databases, Genetic&lt;/keyword&gt;&lt;keyword&gt;*Genome&lt;/keyword&gt;&lt;keyword&gt;Genomics&lt;/keyword&gt;&lt;keyword&gt;Humans&lt;/keyword&gt;&lt;keyword&gt;Sequence Analysis, DNA/*methods&lt;/keyword&gt;&lt;keyword&gt;Software&lt;/keyword&gt;&lt;/keywords&gt;&lt;dates&gt;&lt;year&gt;2009&lt;/year&gt;&lt;pub-dates&gt;&lt;date&gt;Jul&lt;/date&gt;&lt;/pub-dates&gt;&lt;/dates&gt;&lt;isbn&gt;1477-4054 (Electronic)&amp;#xD;1467-5463 (Linking)&lt;/isbn&gt;&lt;accession-num&gt;19482960&lt;/accession-num&gt;&lt;urls&gt;&lt;related-urls&gt;&lt;url&gt;http://www.ncbi.nlm.nih.gov/pubmed/19482960&lt;/url&gt;&lt;/related-urls&gt;&lt;/urls&gt;&lt;custom2&gt;2691937&lt;/custom2&gt;&lt;electronic-resource-num&gt;10.1093/bib/bbp026&lt;/electronic-resource-num&gt;&lt;/record&gt;&lt;/Cite&gt;&lt;/EndNote&gt;</w:instrText>
-      </w:r>
-      <w:r>
-        <w:fldChar w:fldCharType="separate"/>
-      </w:r>
-      <w:r>
-        <w:rPr>
-          <w:noProof/>
-        </w:rPr>
-        <w:t>[</w:t>
-      </w:r>
-      <w:hyperlink w:anchor="_ENREF_1" w:tooltip="Pop, 2009 #6" w:history="1">
-        <w:r>
-          <w:rPr>
-            <w:noProof/>
-          </w:rPr>
-          <w:t>1</w:t>
-        </w:r>
-      </w:hyperlink>
-      <w:r>
-        <w:rPr>
-          <w:noProof/>
-        </w:rPr>
-        <w:t>]</w:t>
-      </w:r>
-      <w:r>
-        <w:fldChar w:fldCharType="end"/>
-      </w:r>
-      <w:r>
-        <w:t xml:space="preserve"> where Pop use solving a jigsaw puzzle as a metaphor to an assembly process. Another complementary paper used for this section is </w:t>
-      </w:r>
-      <w:r>
-        <w:rPr>
-          <w:i/>
-        </w:rPr>
-        <w:t>Genome assembly forensics: finding the elusive mis-assembly</w:t>
-      </w:r>
-      <w:r>
-        <w:t xml:space="preserve"> by Phillippy, Scatz and Pop</w:t>
-      </w:r>
-      <w:r>
-        <w:fldChar w:fldCharType="begin"/>
-      </w:r>
-      <w:r>
-        <w:instrText xml:space="preserve"> ADDIN EN.CITE &lt;EndNote&gt;&lt;Cite&gt;&lt;Author&gt;Phillippy&lt;/Author&gt;&lt;Year&gt;2008&lt;/Year&gt;&lt;RecNum&gt;5&lt;/RecNum&gt;&lt;DisplayText&gt;[2]&lt;/DisplayText&gt;&lt;record&gt;&lt;rec-number&gt;5&lt;/rec-number&gt;&lt;foreign-keys&gt;&lt;key app="EN" db-id="tdxzzepzqvse5be2pt8vtdtwpf0ewvv55rts" timestamp="1390491924"&gt;5&lt;/key&gt;&lt;key app="ENWeb" db-id=""&gt;0&lt;/key&gt;&lt;/foreign-keys&gt;&lt;ref-type name="Journal Article"&gt;17&lt;/ref-type&gt;&lt;contributors&gt;&lt;authors&gt;&lt;author&gt;Phillippy, A. M.&lt;/author&gt;&lt;author&gt;Schatz, M. C.&lt;/author&gt;&lt;author&gt;Pop, M.&lt;/author&gt;&lt;/authors&gt;&lt;/contributors&gt;&lt;auth-address&gt;Center for Bioinformatics and Computational Biology, University of Maryland, College Park, MD 20742, USA. amp@umiacs.umd.edu&lt;/auth-address&gt;&lt;titles&gt;&lt;title&gt;Genome assembly forensics: finding the elusive mis-assembly&lt;/title&gt;&lt;secondary-title&gt;Genome Biology&lt;/secondary-title&gt;&lt;/titles&gt;&lt;periodical&gt;&lt;full-title&gt;Genome Biol&lt;/full-title&gt;&lt;abbr-1&gt;Genome biology&lt;/abbr-1&gt;&lt;/periodical&gt;&lt;volume&gt;9&lt;/volume&gt;&lt;number&gt;3&lt;/number&gt;&lt;keywords&gt;&lt;keyword&gt;Animals&lt;/keyword&gt;&lt;keyword&gt;*Artifacts&lt;/keyword&gt;&lt;keyword&gt;Bacillus anthracis/genetics&lt;/keyword&gt;&lt;keyword&gt;Drosophila/genetics&lt;/keyword&gt;&lt;keyword&gt;*Genome&lt;/keyword&gt;&lt;keyword&gt;Quality Control&lt;/keyword&gt;&lt;keyword&gt;Sensitivity and Specificity&lt;/keyword&gt;&lt;keyword&gt;Sequence Analysis, DNA/*methods&lt;/keyword&gt;&lt;keyword&gt;*Software&lt;/keyword&gt;&lt;keyword&gt;Tandem Repeat Sequences&lt;/keyword&gt;&lt;/keywords&gt;&lt;dates&gt;&lt;year&gt;2008&lt;/year&gt;&lt;/dates&gt;&lt;isbn&gt;1465-6914 (Electronic)&amp;#xD;1465-6906 (Linking)&lt;/isbn&gt;&lt;accession-num&gt;18341692&lt;/accession-num&gt;&lt;work-type&gt;R55&lt;/work-type&gt;&lt;urls&gt;&lt;related-urls&gt;&lt;url&gt;http://www.ncbi.nlm.nih.gov/pubmed/18341692&lt;/url&gt;&lt;/related-urls&gt;&lt;/urls&gt;&lt;custom2&gt;2397507&lt;/custom2&gt;&lt;electronic-resource-num&gt;10.1186/gb-2008-9-3-r55&lt;/electronic-resource-num&gt;&lt;/record&gt;&lt;/Cite&gt;&lt;/EndNote&gt;</w:instrText>
-      </w:r>
-      <w:r>
-        <w:fldChar w:fldCharType="separate"/>
-      </w:r>
-      <w:r>
-        <w:rPr>
-          <w:noProof/>
-        </w:rPr>
-        <w:t>[</w:t>
-      </w:r>
-      <w:hyperlink w:anchor="_ENREF_2" w:tooltip="Phillippy, 2008 #5" w:history="1">
-        <w:r>
-          <w:rPr>
-            <w:noProof/>
-          </w:rPr>
-          <w:t>2</w:t>
-        </w:r>
-      </w:hyperlink>
-      <w:r>
-        <w:rPr>
-          <w:noProof/>
-        </w:rPr>
-        <w:t>]</w:t>
-      </w:r>
-      <w:r>
-        <w:fldChar w:fldCharType="end"/>
-      </w:r>
-    </w:p>
-    <w:p>
-      <w:r>
-        <w:t xml:space="preserve">One of the problems regarding assembly process is about genome repeats which can be </w:t>
-      </w:r>
-      <w:r>
-        <w:t xml:space="preserve">compared to </w:t>
-      </w:r>
-      <w:r>
-        <w:t xml:space="preserve">large stretches of sky in a jigsaw puzzle. Repeats tend to confuse the assembly process, because they seem identical to the assembler. They also make it difficult to distinguish between sequencing error and polymorphism among </w:t>
-      </w:r>
-      <w:r>
-        <w:t>near-identical repeats. There are</w:t>
-      </w:r>
-      <w:r>
-        <w:t xml:space="preserve"> also the tandem repeats  making it even more difficult. Many of the problems concerning repeats can be generalized in the following two categories:</w:t>
-      </w:r>
-    </w:p>
-    <w:p>
-      <w:pPr>
-        <w:rPr>
-          <w:b/>
-        </w:rPr>
-      </w:pPr>
-      <w:r>
-        <w:rPr>
-          <w:b/>
-        </w:rPr>
-        <w:t>1. Repeat collapse and expansion</w:t>
-      </w:r>
-    </w:p>
-    <w:p>
-      <w:r>
-        <w:t>The assembly can incorrectly gauge the number of repeats, thus including too few or too many copies, which can result in phenotypic differences, such as Huntigton’s disease.</w:t>
-      </w:r>
-    </w:p>
-    <w:p>
-      <w:r>
-        <w:t>The assembler can also mis-join reads originating from distinct repeat copies into one unit or include extra copies of repeat, both which can be noted as a higher or lower density of reads.</w:t>
-      </w:r>
-    </w:p>
-    <w:p>
-      <w:pPr>
-        <w:rPr>
-          <w:b/>
-        </w:rPr>
-      </w:pPr>
-      <w:r>
-        <w:rPr>
-          <w:b/>
-        </w:rPr>
-        <w:t>2. Sequence rearrangement and inversion</w:t>
-      </w:r>
-    </w:p>
-    <w:p>
-      <w:r>
-        <w:t>The assembler can shuffle the order of multiple repeat copies, which could be misinterpreted as a biological rearrangement event, meaning that one could draw wrong conclusions depending on the rearranged sequence.</w:t>
-      </w:r>
-    </w:p>
-    <w:p>
-      <w:r>
-        <w:t>During both repeat collapse and rearrangement, reads may get placed in a wrong copy of a repeat, therefore SNP  could be a useful indicator of such a mis-assembly.</w:t>
-      </w:r>
-    </w:p>
-    <w:p>
-      <w:r>
-        <w:t>Another problem is looking at the complexity of an assembly, which depends on the number of reads being assembled. An assembly becomes more complex the more reads it assembles, making it quite complex, considering the development of shorter reads and sequencing tools that generates several million reads in a reasonable time and at a low cost.</w:t>
-      </w:r>
-    </w:p>
-    <w:p>
-      <w:r>
-        <w:t>One of the most time consuming task is probably the computation of overlaps. This task can have assembly errors which can occur due to limitations of the assembly algorithm, or by providing incorrect or incomplete assembly-parameters. It can be difficult to see where there are indels (an insertion or deletion of bases), mis-join, or find the exact placement of reads, and the detection of these errors are what scientists try to improve.</w:t>
+        <w:t xml:space="preserve">Genome assembly is the process of trying to reconstruct a sequence from smaller sequences called reads. This process could be trivial if each read had a unique placement, but it doesn’t, thus making assembly quite a difficult process. </w:t>
       </w:r>
     </w:p>
     <w:p>
@@ -6107,153 +5928,352 @@
           <w:lang w:val="en-US"/>
         </w:rPr>
       </w:pPr>
-    </w:p>
-    <w:p>
-      <w:pPr>
-        <w:rPr>
-          <w:lang w:val="en-US"/>
-        </w:rPr>
-      </w:pPr>
-      <w:r>
-        <w:rPr>
-          <w:lang w:val="en-US"/>
-        </w:rPr>
-        <w:t>Reads</w:t>
-      </w:r>
-      <w:r>
-        <w:rPr>
-          <w:lang w:val="en-US"/>
-        </w:rPr>
-        <w:t xml:space="preserve">, </w:t>
-      </w:r>
-      <w:r>
-        <w:rPr>
-          <w:lang w:val="en-US"/>
-        </w:rPr>
-        <w:t>Coverage</w:t>
-      </w:r>
-      <w:r>
-        <w:rPr>
-          <w:lang w:val="en-US"/>
-        </w:rPr>
-        <w:t xml:space="preserve">, </w:t>
-      </w:r>
-      <w:r>
-        <w:rPr>
-          <w:lang w:val="en-US"/>
-        </w:rPr>
-        <w:t>Contig</w:t>
-      </w:r>
-      <w:r>
-        <w:rPr>
-          <w:lang w:val="en-US"/>
-        </w:rPr>
-        <w:t xml:space="preserve">, </w:t>
-      </w:r>
-      <w:bookmarkStart w:id="70" w:name="_GoBack"/>
+      <w:r>
+        <w:rPr>
+          <w:noProof/>
+          <w:lang w:eastAsia="nb-NO"/>
+        </w:rPr>
+        <w:lastRenderedPageBreak/>
+        <w:drawing>
+          <wp:inline distT="0" distB="0" distL="0" distR="0">
+            <wp:extent cx="5268595" cy="2177415"/>
+            <wp:effectExtent l="0" t="0" r="8255" b="0"/>
+            <wp:docPr id="1" name="Picture 1"/>
+            <wp:cNvGraphicFramePr>
+              <a:graphicFrameLocks xmlns:a="http://schemas.openxmlformats.org/drawingml/2006/main" noChangeAspect="1"/>
+            </wp:cNvGraphicFramePr>
+            <a:graphic xmlns:a="http://schemas.openxmlformats.org/drawingml/2006/main">
+              <a:graphicData uri="http://schemas.openxmlformats.org/drawingml/2006/picture">
+                <pic:pic xmlns:pic="http://schemas.openxmlformats.org/drawingml/2006/picture">
+                  <pic:nvPicPr>
+                    <pic:cNvPr id="0" name="Picture 1"/>
+                    <pic:cNvPicPr>
+                      <a:picLocks noChangeAspect="1" noChangeArrowheads="1"/>
+                    </pic:cNvPicPr>
+                  </pic:nvPicPr>
+                  <pic:blipFill>
+                    <a:blip r:embed="rId13">
+                      <a:extLst>
+                        <a:ext uri="{28A0092B-C50C-407E-A947-70E740481C1C}">
+                          <a14:useLocalDpi xmlns:a14="http://schemas.microsoft.com/office/drawing/2010/main" val="0"/>
+                        </a:ext>
+                      </a:extLst>
+                    </a:blip>
+                    <a:srcRect/>
+                    <a:stretch>
+                      <a:fillRect/>
+                    </a:stretch>
+                  </pic:blipFill>
+                  <pic:spPr bwMode="auto">
+                    <a:xfrm>
+                      <a:off x="0" y="0"/>
+                      <a:ext cx="5268595" cy="2177415"/>
+                    </a:xfrm>
+                    <a:prstGeom prst="rect">
+                      <a:avLst/>
+                    </a:prstGeom>
+                    <a:noFill/>
+                    <a:ln>
+                      <a:noFill/>
+                    </a:ln>
+                  </pic:spPr>
+                </pic:pic>
+              </a:graphicData>
+            </a:graphic>
+          </wp:inline>
+        </w:drawing>
+      </w:r>
+    </w:p>
+    <w:p>
+      <w:pPr>
+        <w:rPr>
+          <w:lang w:val="en-US"/>
+        </w:rPr>
+      </w:pPr>
+      <w:r>
+        <w:rPr>
+          <w:lang w:val="en-US"/>
+        </w:rPr>
+        <w:t xml:space="preserve">Sequencing </w:t>
+      </w:r>
+      <w:r>
+        <w:rPr>
+          <w:lang w:val="en-US"/>
+        </w:rPr>
+        <w:t xml:space="preserve">can, </w:t>
+      </w:r>
+      <w:r>
+        <w:rPr>
+          <w:highlight w:val="magenta"/>
+          <w:lang w:val="en-US"/>
+        </w:rPr>
+        <w:t>I grove trek,</w:t>
+      </w:r>
+      <w:r>
+        <w:rPr>
+          <w:lang w:val="en-US"/>
+        </w:rPr>
+        <w:t xml:space="preserve"> be described as a process where some target DNA is shredded into reads that with a minimum of X coverage </w:t>
+      </w:r>
+      <w:r>
+        <w:rPr>
+          <w:lang w:val="en-US"/>
+        </w:rPr>
+        <w:t>are</w:t>
+      </w:r>
+      <w:r>
+        <w:rPr>
+          <w:lang w:val="en-US"/>
+        </w:rPr>
+        <w:t xml:space="preserve"> used to make contigs</w:t>
+      </w:r>
+      <w:r>
+        <w:rPr>
+          <w:lang w:val="en-US"/>
+        </w:rPr>
+        <w:t>,</w:t>
+      </w:r>
+      <w:r>
+        <w:rPr>
+          <w:lang w:val="en-US"/>
+        </w:rPr>
+        <w:t xml:space="preserve"> which are then used to make scaffolds. The goal is to end up with one continuous sequence equal to the </w:t>
+      </w:r>
+      <w:r>
+        <w:rPr>
+          <w:lang w:val="en-US"/>
+        </w:rPr>
+        <w:t xml:space="preserve">target DNA. </w:t>
+      </w:r>
+      <w:r>
+        <w:rPr>
+          <w:lang w:val="en-US"/>
+        </w:rPr>
+        <w:t>T</w:t>
+      </w:r>
+      <w:r>
+        <w:rPr>
+          <w:lang w:val="en-US"/>
+        </w:rPr>
+        <w:t xml:space="preserve">he new sequence can </w:t>
+      </w:r>
+      <w:r>
+        <w:rPr>
+          <w:lang w:val="en-US"/>
+        </w:rPr>
+        <w:t xml:space="preserve">then </w:t>
+      </w:r>
+      <w:r>
+        <w:rPr>
+          <w:lang w:val="en-US"/>
+        </w:rPr>
+        <w:t xml:space="preserve">be mapped back to </w:t>
+      </w:r>
+      <w:r>
+        <w:rPr>
+          <w:lang w:val="en-US"/>
+        </w:rPr>
+        <w:t>a</w:t>
+      </w:r>
+      <w:r>
+        <w:rPr>
+          <w:lang w:val="en-US"/>
+        </w:rPr>
+        <w:t xml:space="preserve"> reference</w:t>
+      </w:r>
+      <w:r>
+        <w:rPr>
+          <w:lang w:val="en-US"/>
+        </w:rPr>
+        <w:t xml:space="preserve">, if one exists, </w:t>
+      </w:r>
+      <w:r>
+        <w:rPr>
+          <w:lang w:val="en-US"/>
+        </w:rPr>
+        <w:t>to check the correctn</w:t>
+      </w:r>
+      <w:r>
+        <w:rPr>
+          <w:lang w:val="en-US"/>
+        </w:rPr>
+        <w:t xml:space="preserve">ess of the assembly to a certain degree. </w:t>
+      </w:r>
+    </w:p>
+    <w:p>
+      <w:pPr>
+        <w:rPr>
+          <w:lang w:val="en-US"/>
+        </w:rPr>
+      </w:pPr>
+      <w:r>
+        <w:rPr>
+          <w:lang w:val="en-US"/>
+        </w:rPr>
+        <w:t xml:space="preserve">Figure X gives a visual impression of sequencing as described </w:t>
+      </w:r>
+      <w:r>
+        <w:rPr>
+          <w:highlight w:val="magenta"/>
+          <w:lang w:val="en-US"/>
+        </w:rPr>
+        <w:t>I grove trek</w:t>
+      </w:r>
+      <w:r>
+        <w:rPr>
+          <w:lang w:val="en-US"/>
+        </w:rPr>
+        <w:t xml:space="preserve"> above. </w:t>
+      </w:r>
+    </w:p>
+    <w:p>
+      <w:pPr>
+        <w:rPr>
+          <w:lang w:val="en-US"/>
+        </w:rPr>
+      </w:pPr>
+      <w:r>
+        <w:rPr>
+          <w:lang w:val="en-US"/>
+        </w:rPr>
+        <w:t xml:space="preserve">The two major sequencing technologies, being de novo sequencing and next-generation sequencing, are briefly described in the next two sections. </w:t>
+      </w:r>
+    </w:p>
+    <w:p>
+      <w:pPr>
+        <w:pStyle w:val="Heading4"/>
+        <w:rPr>
+          <w:lang w:val="en-US"/>
+        </w:rPr>
+      </w:pPr>
+      <w:bookmarkStart w:id="70" w:name="_Toc377130392"/>
+      <w:bookmarkStart w:id="71" w:name="_Toc377130491"/>
+      <w:bookmarkStart w:id="72" w:name="_Toc377385030"/>
+      <w:r>
+        <w:rPr>
+          <w:lang w:val="en-US"/>
+        </w:rPr>
+        <w:t>De novo sequencing</w:t>
+      </w:r>
       <w:bookmarkEnd w:id="70"/>
-      <w:r>
-        <w:rPr>
-          <w:lang w:val="en-US"/>
-        </w:rPr>
-        <w:t>Scaffolds</w:t>
-      </w:r>
-    </w:p>
-    <w:p>
-      <w:pPr>
-        <w:rPr>
-          <w:lang w:val="en-US"/>
-        </w:rPr>
-      </w:pPr>
-    </w:p>
-    <w:p>
-      <w:pPr>
-        <w:pStyle w:val="Heading4"/>
-        <w:rPr>
-          <w:lang w:val="en-US"/>
-        </w:rPr>
-      </w:pPr>
-      <w:bookmarkStart w:id="71" w:name="_Toc377130392"/>
-      <w:bookmarkStart w:id="72" w:name="_Toc377130491"/>
-      <w:bookmarkStart w:id="73" w:name="_Toc377385030"/>
-      <w:r>
-        <w:rPr>
-          <w:lang w:val="en-US"/>
-        </w:rPr>
-        <w:t>De novo sequencing</w:t>
-      </w:r>
       <w:bookmarkEnd w:id="71"/>
       <w:bookmarkEnd w:id="72"/>
+    </w:p>
+    <w:p>
+      <w:pPr>
+        <w:rPr>
+          <w:lang w:val="en-US"/>
+        </w:rPr>
+      </w:pPr>
+      <w:bookmarkStart w:id="73" w:name="_Toc377130393"/>
+      <w:bookmarkStart w:id="74" w:name="_Toc377130492"/>
+      <w:bookmarkStart w:id="75" w:name="_Toc377385031"/>
+      <w:r>
+        <w:rPr>
+          <w:lang w:val="en-US"/>
+        </w:rPr>
+        <w:t>De novo sequencing (from latin as “from the beginning”, “afresh” or “anew”) is a collective term used for methods that sequence a DNA sequence for the first time (meaning that it has no previously known sequence), known genomes where significant structural variation is expected</w:t>
+      </w:r>
+      <w:r>
+        <w:rPr>
+          <w:lang w:val="en-US"/>
+        </w:rPr>
+        <w:t>,</w:t>
+      </w:r>
+      <w:r>
+        <w:rPr>
+          <w:lang w:val="en-US"/>
+        </w:rPr>
+        <w:t xml:space="preserve"> or for microbial sequencing that includes experimental strains and genomes with high plasticity. This kind of sequencing use starting materials such as bacterial, viral, phage, fungus, eukaryote genomic DNA, fra</w:t>
+      </w:r>
+      <w:r>
+        <w:rPr>
+          <w:lang w:val="en-US"/>
+        </w:rPr>
+        <w:t xml:space="preserve">gmented DNA or BACs and fosmids. It can use human genome, </w:t>
+      </w:r>
+      <w:r>
+        <w:rPr>
+          <w:lang w:val="en-US"/>
+        </w:rPr>
+        <w:t xml:space="preserve">but substantial challenges exist for its application to </w:t>
+      </w:r>
+      <w:r>
+        <w:rPr>
+          <w:lang w:val="en-US"/>
+        </w:rPr>
+        <w:t>this</w:t>
+      </w:r>
+      <w:r>
+        <w:rPr>
+          <w:lang w:val="en-US"/>
+        </w:rPr>
+        <w:t>.</w:t>
+      </w:r>
+    </w:p>
+    <w:p>
+      <w:pPr>
+        <w:rPr>
+          <w:b/>
+          <w:lang w:val="en-US"/>
+        </w:rPr>
+      </w:pPr>
+      <w:r>
+        <w:rPr>
+          <w:b/>
+          <w:lang w:val="en-US"/>
+        </w:rPr>
+        <w:t>Sanger and shotgun sequencing</w:t>
+      </w:r>
+    </w:p>
+    <w:p>
+      <w:pPr>
+        <w:rPr>
+          <w:lang w:val="en-US"/>
+        </w:rPr>
+      </w:pPr>
+      <w:r>
+        <w:rPr>
+          <w:lang w:val="en-US"/>
+        </w:rPr>
+        <w:t>Shotgun sequencing was introduced by Sanger and other colleagues in 1977 and was the first mainstream sequencing technology that remained the leading genome sequencing method for nearly 25 years. The name came from the analogy of a rapidly expanding, random firing pattern of a shotgun. It obtains random sequence reads from a genome and assembles them into contigs on the basis of sequence overlap. It is straightforward for simple genomes with few repeat sequences and more challenging for complex genomes because of false overlap in the repeated regions. Even though it is widely used for smaller-scale projects and for obtaining especially long contiguous DNA sequence reads (&gt;500 nucleotides) it has been supplanted by next</w:t>
+      </w:r>
+      <w:r>
+        <w:rPr>
+          <w:lang w:val="en-US"/>
+        </w:rPr>
+        <w:t xml:space="preserve"> generation sequencing methods</w:t>
+      </w:r>
+      <w:r>
+        <w:rPr>
+          <w:lang w:val="en-US"/>
+        </w:rPr>
+        <w:t xml:space="preserve"> for large-scale, automated genome analysis. </w:t>
+      </w:r>
+      <w:r>
+        <w:rPr>
+          <w:highlight w:val="yellow"/>
+          <w:lang w:val="en-US"/>
+        </w:rPr>
+        <w:t>[3]</w:t>
+      </w:r>
+    </w:p>
+    <w:p>
+      <w:pPr>
+        <w:pStyle w:val="Heading4"/>
+        <w:rPr>
+          <w:lang w:val="en-US"/>
+        </w:rPr>
+      </w:pPr>
+      <w:r>
+        <w:rPr>
+          <w:lang w:val="en-US"/>
+        </w:rPr>
+        <w:t>Next generation sequencing</w:t>
+      </w:r>
       <w:bookmarkEnd w:id="73"/>
-    </w:p>
-    <w:p>
-      <w:pPr>
-        <w:rPr>
-          <w:lang w:val="en-US"/>
-        </w:rPr>
-      </w:pPr>
-      <w:bookmarkStart w:id="74" w:name="_Toc377130393"/>
-      <w:bookmarkStart w:id="75" w:name="_Toc377130492"/>
-      <w:bookmarkStart w:id="76" w:name="_Toc377385031"/>
-      <w:r>
-        <w:rPr>
-          <w:lang w:val="en-US"/>
-        </w:rPr>
-        <w:t>De novo sequencing (from latin as “from the beginning”, “afresh” or “anew”) is a collective term used for methods that sequence a DNA sequence for the first time (meaning that it has no previously known sequence), known genomes where significant structural variation is expected</w:t>
-      </w:r>
-      <w:r>
-        <w:rPr>
-          <w:lang w:val="en-US"/>
-        </w:rPr>
-        <w:t>,</w:t>
-      </w:r>
-      <w:r>
-        <w:rPr>
-          <w:lang w:val="en-US"/>
-        </w:rPr>
-        <w:t xml:space="preserve"> or for microbial sequencing that includes experimental strains and genomes with high plasticity. This kind of sequencing use starting materials such as bacterial, viral, phage, fungus, eukaryote genomic DNA, fra</w:t>
-      </w:r>
-      <w:r>
-        <w:rPr>
-          <w:lang w:val="en-US"/>
-        </w:rPr>
-        <w:t xml:space="preserve">gmented DNA or BACs and fosmids. It can use human genome, </w:t>
-      </w:r>
-      <w:r>
-        <w:rPr>
-          <w:lang w:val="en-US"/>
-        </w:rPr>
-        <w:t xml:space="preserve">but substantial challenges exist for its application to </w:t>
-      </w:r>
-      <w:r>
-        <w:rPr>
-          <w:lang w:val="en-US"/>
-        </w:rPr>
-        <w:t>this</w:t>
-      </w:r>
-      <w:r>
-        <w:rPr>
-          <w:lang w:val="en-US"/>
-        </w:rPr>
-        <w:t>.</w:t>
-      </w:r>
-    </w:p>
-    <w:p>
-      <w:pPr>
-        <w:pStyle w:val="Heading4"/>
-        <w:rPr>
-          <w:lang w:val="en-US"/>
-        </w:rPr>
-      </w:pPr>
-      <w:r>
-        <w:rPr>
-          <w:lang w:val="en-US"/>
-        </w:rPr>
-        <w:t>Next generation sequencing</w:t>
-      </w:r>
       <w:bookmarkEnd w:id="74"/>
       <w:bookmarkEnd w:id="75"/>
-      <w:bookmarkEnd w:id="76"/>
     </w:p>
     <w:p>
       <w:pPr>
@@ -6289,7 +6309,14 @@
         <w:rPr>
           <w:lang w:val="en-US"/>
         </w:rPr>
-        <w:t xml:space="preserve"> usually applied as a general term for sequencing platforms that use post-Sanger technology to sequence DNA fragments in parallel. They were developed to reduce weaknesses in de novo sequencing. As a result, this technology had a major increase in efficiency as well as a decrease in cost per base and could produce a lot of data cheaply</w:t>
+        <w:t xml:space="preserve"> usually applied as a general term for sequencing platforms that use post-Sanger technology to sequence DNA fragments in parallel. They were developed to reduce weaknesses in de novo sequencing. As a result, this technology had a major increase in efficiency as well as a decrease in cost per base and could produce a lot of </w:t>
+      </w:r>
+      <w:r>
+        <w:rPr>
+          <w:lang w:val="en-US"/>
+        </w:rPr>
+        <w:lastRenderedPageBreak/>
+        <w:t>data cheaply</w:t>
       </w:r>
       <w:r>
         <w:rPr>
@@ -6382,7 +6409,7 @@
                     <pic:cNvPicPr/>
                   </pic:nvPicPr>
                   <pic:blipFill>
-                    <a:blip r:embed="rId13">
+                    <a:blip r:embed="rId14">
                       <a:lum/>
                       <a:alphaModFix/>
                     </a:blip>
@@ -6499,6 +6526,225 @@
       </w:r>
     </w:p>
     <w:p>
+      <w:r>
+        <w:t>As we h</w:t>
+      </w:r>
+      <w:r>
+        <w:t>ave seen in the section above about a</w:t>
+      </w:r>
+      <w:r>
+        <w:t>ssembly algorithms, quite a number of papers describe and discuss upon assembly methods, algor</w:t>
+      </w:r>
+      <w:r>
+        <w:t>i</w:t>
+      </w:r>
+      <w:r>
+        <w:t>thms and how the assembly process works</w:t>
+      </w:r>
+      <w:r>
+        <w:t xml:space="preserve"> in general</w:t>
+      </w:r>
+      <w:r>
+        <w:t>. But unfortunately, when it comes to</w:t>
+      </w:r>
+      <w:r>
+        <w:t xml:space="preserve"> the number of</w:t>
+      </w:r>
+      <w:r>
+        <w:t xml:space="preserve"> papers </w:t>
+      </w:r>
+      <w:r>
+        <w:t xml:space="preserve">describing how </w:t>
+      </w:r>
+      <w:r>
+        <w:t>(</w:t>
+      </w:r>
+      <w:r>
+        <w:t>or</w:t>
+      </w:r>
+      <w:r>
+        <w:t xml:space="preserve"> discussing</w:t>
+      </w:r>
+      <w:r>
+        <w:t xml:space="preserve"> why</w:t>
+      </w:r>
+      <w:r>
+        <w:t>)</w:t>
+      </w:r>
+      <w:r>
+        <w:t xml:space="preserve"> assembly is a difficult process</w:t>
+      </w:r>
+      <w:r>
+        <w:t>,</w:t>
+      </w:r>
+      <w:r>
+        <w:t xml:space="preserve"> and challenges regarding it</w:t>
+      </w:r>
+      <w:r>
+        <w:t>,</w:t>
+      </w:r>
+      <w:r>
+        <w:t xml:space="preserve"> </w:t>
+      </w:r>
+      <w:r>
+        <w:t xml:space="preserve">the number decreases a lot. </w:t>
+      </w:r>
+      <w:r>
+        <w:t>This contribute</w:t>
+      </w:r>
+      <w:r>
+        <w:t>s</w:t>
+      </w:r>
+      <w:r>
+        <w:t xml:space="preserve"> to mak</w:t>
+      </w:r>
+      <w:r>
+        <w:t>ing</w:t>
+      </w:r>
+      <w:r>
+        <w:t xml:space="preserve"> the understanding of genome assembly even more difficult for someone entering the field for the first time. Nonetheless, o</w:t>
+      </w:r>
+      <w:r>
+        <w:t>ne paper that tries</w:t>
+      </w:r>
+      <w:r>
+        <w:t xml:space="preserve"> to discuss this is </w:t>
+      </w:r>
+      <w:r>
+        <w:rPr>
+          <w:i/>
+        </w:rPr>
+        <w:t>Genome assembly reborn: recent computational challenges</w:t>
+      </w:r>
+      <w:r>
+        <w:t xml:space="preserve"> by Mihai Pop,</w:t>
+      </w:r>
+      <w:r>
+        <w:fldChar w:fldCharType="begin"/>
+      </w:r>
+      <w:r>
+        <w:instrText xml:space="preserve"> ADDIN EN.CITE &lt;EndNote&gt;&lt;Cite&gt;&lt;Author&gt;Pop&lt;/Author&gt;&lt;Year&gt;2009&lt;/Year&gt;&lt;RecNum&gt;6&lt;/RecNum&gt;&lt;DisplayText&gt;[1]&lt;/DisplayText&gt;&lt;record&gt;&lt;rec-number&gt;6&lt;/rec-number&gt;&lt;foreign-keys&gt;&lt;key app="EN" db-id="tdxzzepzqvse5be2pt8vtdtwpf0ewvv55rts" timestamp="1390491926"&gt;6&lt;/key&gt;&lt;key app="ENWeb" db-id=""&gt;0&lt;/key&gt;&lt;/foreign-keys&gt;&lt;ref-type name="Journal Article"&gt;17&lt;/ref-type&gt;&lt;contributors&gt;&lt;authors&gt;&lt;author&gt;Pop, M.&lt;/author&gt;&lt;/authors&gt;&lt;/contributors&gt;&lt;auth-address&gt;Department of Computer Science and the Center for Bioinformatics and Computational Biology at the University of Maryland, College Park, MD 20742, USA. mpop@umd.edu&lt;/auth-address&gt;&lt;titles&gt;&lt;title&gt;Genome assembly reborn: recent computational challenges&lt;/title&gt;&lt;secondary-title&gt;Briefings in bioinformatics&lt;/secondary-title&gt;&lt;alt-title&gt;Brief Bioinform&lt;/alt-title&gt;&lt;/titles&gt;&lt;periodical&gt;&lt;full-title&gt;Brief Bioinform&lt;/full-title&gt;&lt;abbr-1&gt;Briefings in bioinformatics&lt;/abbr-1&gt;&lt;/periodical&gt;&lt;alt-periodical&gt;&lt;full-title&gt;Brief Bioinform&lt;/full-title&gt;&lt;abbr-1&gt;Briefings in bioinformatics&lt;/abbr-1&gt;&lt;/alt-periodical&gt;&lt;pages&gt;354-66&lt;/pages&gt;&lt;volume&gt;10&lt;/volume&gt;&lt;number&gt;4&lt;/number&gt;&lt;keywords&gt;&lt;keyword&gt;*Algorithms&lt;/keyword&gt;&lt;keyword&gt;Computational Biology/*methods&lt;/keyword&gt;&lt;keyword&gt;Databases, Genetic&lt;/keyword&gt;&lt;keyword&gt;*Genome&lt;/keyword&gt;&lt;keyword&gt;Genomics&lt;/keyword&gt;&lt;keyword&gt;Humans&lt;/keyword&gt;&lt;keyword&gt;Sequence Analysis, DNA/*methods&lt;/keyword&gt;&lt;keyword&gt;Software&lt;/keyword&gt;&lt;/keywords&gt;&lt;dates&gt;&lt;year&gt;2009&lt;/year&gt;&lt;pub-dates&gt;&lt;date&gt;Jul&lt;/date&gt;&lt;/pub-dates&gt;&lt;/dates&gt;&lt;isbn&gt;1477-4054 (Electronic)&amp;#xD;1467-5463 (Linking)&lt;/isbn&gt;&lt;accession-num&gt;19482960&lt;/accession-num&gt;&lt;urls&gt;&lt;related-urls&gt;&lt;url&gt;http://www.ncbi.nlm.nih.gov/pubmed/19482960&lt;/url&gt;&lt;/related-urls&gt;&lt;/urls&gt;&lt;custom2&gt;2691937&lt;/custom2&gt;&lt;electronic-resource-num&gt;10.1093/bib/bbp026&lt;/electronic-resource-num&gt;&lt;/record&gt;&lt;/Cite&gt;&lt;/EndNote&gt;</w:instrText>
+      </w:r>
+      <w:r>
+        <w:fldChar w:fldCharType="separate"/>
+      </w:r>
+      <w:r>
+        <w:rPr>
+          <w:noProof/>
+        </w:rPr>
+        <w:t>[1]</w:t>
+      </w:r>
+      <w:r>
+        <w:fldChar w:fldCharType="end"/>
+      </w:r>
+      <w:r>
+        <w:t xml:space="preserve"> where Pop use solving a jigsaw puzzle as a metaphor to an assembly process. Another complementary paper used for this section is </w:t>
+      </w:r>
+      <w:r>
+        <w:rPr>
+          <w:i/>
+        </w:rPr>
+        <w:t>Genome assembly forensics: finding the elusive mis-assembly</w:t>
+      </w:r>
+      <w:r>
+        <w:t xml:space="preserve"> by Phillippy, Scatz and Pop</w:t>
+      </w:r>
+      <w:r>
+        <w:fldChar w:fldCharType="begin"/>
+      </w:r>
+      <w:r>
+        <w:instrText xml:space="preserve"> ADDIN EN.CITE &lt;EndNote&gt;&lt;Cite&gt;&lt;Author&gt;Phillippy&lt;/Author&gt;&lt;Year&gt;2008&lt;/Year&gt;&lt;RecNum&gt;5&lt;/RecNum&gt;&lt;DisplayText&gt;[2]&lt;/DisplayText&gt;&lt;record&gt;&lt;rec-number&gt;5&lt;/rec-number&gt;&lt;foreign-keys&gt;&lt;key app="EN" db-id="tdxzzepzqvse5be2pt8vtdtwpf0ewvv55rts" timestamp="1390491924"&gt;5&lt;/key&gt;&lt;key app="ENWeb" db-id=""&gt;0&lt;/key&gt;&lt;/foreign-keys&gt;&lt;ref-type name="Journal Article"&gt;17&lt;/ref-type&gt;&lt;contributors&gt;&lt;authors&gt;&lt;author&gt;Phillippy, A. M.&lt;/author&gt;&lt;author&gt;Schatz, M. C.&lt;/author&gt;&lt;author&gt;Pop, M.&lt;/author&gt;&lt;/authors&gt;&lt;/contributors&gt;&lt;auth-address&gt;Center for Bioinformatics and Computational Biology, University of Maryland, College Park, MD 20742, USA. amp@umiacs.umd.edu&lt;/auth-address&gt;&lt;titles&gt;&lt;title&gt;Genome assembly forensics: finding the elusive mis-assembly&lt;/title&gt;&lt;secondary-title&gt;Genome Biology&lt;/secondary-title&gt;&lt;/titles&gt;&lt;periodical&gt;&lt;full-title&gt;Genome Biol&lt;/full-title&gt;&lt;abbr-1&gt;Genome biology&lt;/abbr-1&gt;&lt;/periodical&gt;&lt;volume&gt;9&lt;/volume&gt;&lt;number&gt;3&lt;/number&gt;&lt;keywords&gt;&lt;keyword&gt;Animals&lt;/keyword&gt;&lt;keyword&gt;*Artifacts&lt;/keyword&gt;&lt;keyword&gt;Bacillus anthracis/genetics&lt;/keyword&gt;&lt;keyword&gt;Drosophila/genetics&lt;/keyword&gt;&lt;keyword&gt;*Genome&lt;/keyword&gt;&lt;keyword&gt;Quality Control&lt;/keyword&gt;&lt;keyword&gt;Sensitivity and Specificity&lt;/keyword&gt;&lt;keyword&gt;Sequence Analysis, DNA/*methods&lt;/keyword&gt;&lt;keyword&gt;*Software&lt;/keyword&gt;&lt;keyword&gt;Tandem Repeat Sequences&lt;/keyword&gt;&lt;/keywords&gt;&lt;dates&gt;&lt;year&gt;2008&lt;/year&gt;&lt;/dates&gt;&lt;isbn&gt;1465-6914 (Electronic)&amp;#xD;1465-6906 (Linking)&lt;/isbn&gt;&lt;accession-num&gt;18341692&lt;/accession-num&gt;&lt;work-type&gt;R55&lt;/work-type&gt;&lt;urls&gt;&lt;related-urls&gt;&lt;url&gt;http://www.ncbi.nlm.nih.gov/pubmed/18341692&lt;/url&gt;&lt;/related-urls&gt;&lt;/urls&gt;&lt;custom2&gt;2397507&lt;/custom2&gt;&lt;electronic-resource-num&gt;10.1186/gb-2008-9-3-r55&lt;/electronic-resource-num&gt;&lt;/record&gt;&lt;/Cite&gt;&lt;/EndNote&gt;</w:instrText>
+      </w:r>
+      <w:r>
+        <w:fldChar w:fldCharType="separate"/>
+      </w:r>
+      <w:r>
+        <w:rPr>
+          <w:noProof/>
+        </w:rPr>
+        <w:t>[2]</w:t>
+      </w:r>
+      <w:r>
+        <w:fldChar w:fldCharType="end"/>
+      </w:r>
+      <w:r>
+        <w:t>.</w:t>
+      </w:r>
+    </w:p>
+    <w:p>
+      <w:r>
+        <w:t xml:space="preserve">One of the problems regarding assembly process is about genome repeats which can be </w:t>
+      </w:r>
+      <w:r>
+        <w:t xml:space="preserve">described as </w:t>
+      </w:r>
+      <w:r>
+        <w:t>large stretches of sky in a jigsaw puzzle. Repeats tend to confuse the assembly process, because they seem identical to the assembler. They also make it difficult to distinguish between sequencing error and polymorphism among near-identical repeats. There are also the tandem repeats  making it even more difficult. Many of the problems concerning repeats can be generalized in the following two categories:</w:t>
+      </w:r>
+    </w:p>
+    <w:p>
+      <w:pPr>
+        <w:rPr>
+          <w:b/>
+        </w:rPr>
+      </w:pPr>
+      <w:r>
+        <w:rPr>
+          <w:b/>
+        </w:rPr>
+        <w:t>1. Repeat collapse and expansion</w:t>
+      </w:r>
+    </w:p>
+    <w:p>
+      <w:r>
+        <w:t>The assembly can incorrectly gauge the number of repeats, thus including too few or too many copies, which can result in phenotypic differences, such as Huntigton’s disease.</w:t>
+      </w:r>
+    </w:p>
+    <w:p>
+      <w:r>
+        <w:t>The assembler can also mis-join reads originating from distinct repeat copies into one unit or include extra copies of repeat, both which can be noted as a higher or lower density of reads.</w:t>
+      </w:r>
+    </w:p>
+    <w:p>
+      <w:pPr>
+        <w:rPr>
+          <w:b/>
+        </w:rPr>
+      </w:pPr>
+      <w:r>
+        <w:rPr>
+          <w:b/>
+        </w:rPr>
+        <w:t>2. Sequence rearrangement and inversion</w:t>
+      </w:r>
+    </w:p>
+    <w:p>
+      <w:r>
+        <w:t>The assembler can shuffle the order of multiple repeat copies, which could be misinterpreted as a biological rearrangement event, meaning that one could draw wrong conclusions depending on the rearranged sequence.</w:t>
+      </w:r>
+    </w:p>
+    <w:p>
+      <w:r>
+        <w:lastRenderedPageBreak/>
+        <w:t>During both repeat collapse and rearrangement, reads may get placed in a wrong copy of a repeat, therefore SNP  could be a useful indicator of such a mis-assembly.</w:t>
+      </w:r>
+    </w:p>
+    <w:p>
+      <w:r>
+        <w:t>Another problem is looking at the complexity of an assembly, which depends on the number of reads being assembled. An assembly becomes more complex the more reads it assembles, making it quite complex, considering the development of shorter reads and sequencing tools that generates several million reads in a reasonable time and at a low cost.</w:t>
+      </w:r>
+    </w:p>
+    <w:p>
+      <w:pPr>
+        <w:rPr>
+          <w:lang w:val="en-US"/>
+        </w:rPr>
+      </w:pPr>
+      <w:r>
+        <w:t>One of the most time consuming task is probably the computation of overlaps. This task can have assembly errors which can occur due to limitations of the assembly algorithm, or by providing incorrect or incomplete assembly-parameters. It can be difficult to see where there are indels (an insertion or deletion of bases), mis-join, or find the exact placement of reads, and the detection of these errors are what scientists try to improve.</w:t>
+      </w:r>
+    </w:p>
+    <w:p>
       <w:pPr>
         <w:pStyle w:val="Heading3"/>
         <w:rPr>
@@ -6521,6 +6767,151 @@
           <w:lang w:val="en-US"/>
         </w:rPr>
       </w:pPr>
+      <w:r>
+        <w:rPr>
+          <w:lang w:val="en-US"/>
+        </w:rPr>
+        <w:t>There are many traps to avoid w</w:t>
+      </w:r>
+      <w:r>
+        <w:rPr>
+          <w:lang w:val="en-US"/>
+        </w:rPr>
+        <w:t xml:space="preserve">hen it comes to assembly, and how well they are avoided can be measured </w:t>
+      </w:r>
+      <w:r>
+        <w:rPr>
+          <w:lang w:val="en-US"/>
+        </w:rPr>
+        <w:t>and</w:t>
+      </w:r>
+      <w:r>
+        <w:rPr>
+          <w:lang w:val="en-US"/>
+        </w:rPr>
+        <w:t xml:space="preserve"> used to </w:t>
+      </w:r>
+      <w:r>
+        <w:rPr>
+          <w:lang w:val="en-US"/>
+        </w:rPr>
+        <w:t>determine how well the results are</w:t>
+      </w:r>
+      <w:r>
+        <w:rPr>
+          <w:lang w:val="en-US"/>
+        </w:rPr>
+        <w:t>. Some quality measures are easier to assess than others, especially with a reference genome. Of course, with a reference, the solution is already there, and the interesting part might be to spot the differences, compared to "normally" when the correctness of an assembly is undefined. It is therefore many criterias that can be used to assess the quality and correctness of an assembly such as the coverage and length of contigs or scaffolds, the length of the gaps betw</w:t>
+      </w:r>
+      <w:r>
+        <w:rPr>
+          <w:lang w:val="en-US"/>
+        </w:rPr>
+        <w:t>een scaffolds, Nx (usuallyN50</w:t>
+      </w:r>
+      <w:r>
+        <w:rPr>
+          <w:lang w:val="en-US"/>
+        </w:rPr>
+        <w:t>), how accurate or correct the sequence is compared to its reference, the error rate or how fast and cost-efficient it is, to mention some of the criterias. Other metrics such as the number of un</w:t>
+      </w:r>
+      <w:r>
+        <w:rPr>
+          <w:lang w:val="en-US"/>
+        </w:rPr>
+        <w:t>aligned contigs, relocations, translocations</w:t>
+      </w:r>
+      <w:r>
+        <w:rPr>
+          <w:lang w:val="en-US"/>
+        </w:rPr>
+        <w:t xml:space="preserve"> and inversion</w:t>
+      </w:r>
+      <w:r>
+        <w:rPr>
+          <w:lang w:val="en-US"/>
+        </w:rPr>
+        <w:t>s</w:t>
+      </w:r>
+      <w:r>
+        <w:rPr>
+          <w:lang w:val="en-US"/>
+        </w:rPr>
+        <w:t xml:space="preserve"> can also be used by comparing to a reference genome. It is also possible to measure by metrics such as; the total number of contigs in the assembly, how long the assembly is (in number of bases), how long the misassembled contigs are or by looking at the (average) number of indels after x number of aligned bases. </w:t>
+      </w:r>
+    </w:p>
+    <w:p>
+      <w:pPr>
+        <w:rPr>
+          <w:lang w:val="en-US"/>
+        </w:rPr>
+      </w:pPr>
+      <w:r>
+        <w:rPr>
+          <w:lang w:val="en-US"/>
+        </w:rPr>
+        <w:t xml:space="preserve">Different measures can weight different depending on what the purpose of the assembly is. For instance, the size of scaffolds might be less important than the error rate in one case whereas the size of scaffolds might be crucial in </w:t>
+      </w:r>
+      <w:r>
+        <w:rPr>
+          <w:lang w:val="en-US"/>
+        </w:rPr>
+        <w:t>another</w:t>
+      </w:r>
+      <w:r>
+        <w:rPr>
+          <w:lang w:val="en-US"/>
+        </w:rPr>
+        <w:t xml:space="preserve"> case. </w:t>
+      </w:r>
+      <w:r>
+        <w:rPr>
+          <w:lang w:val="en-US"/>
+        </w:rPr>
+        <w:t xml:space="preserve">The problem is just that there’s </w:t>
+      </w:r>
+      <w:r>
+        <w:rPr>
+          <w:lang w:val="en-US"/>
+        </w:rPr>
+        <w:t>not much</w:t>
+      </w:r>
+      <w:r>
+        <w:rPr>
+          <w:lang w:val="en-US"/>
+        </w:rPr>
+        <w:t xml:space="preserve"> that assess an assembly based on some kind of weighting. </w:t>
+      </w:r>
+      <w:r>
+        <w:rPr>
+          <w:lang w:val="en-US"/>
+        </w:rPr>
+        <w:t xml:space="preserve">There is a statistical tool </w:t>
+      </w:r>
+      <w:r>
+        <w:rPr>
+          <w:lang w:val="en-US"/>
+        </w:rPr>
+        <w:t>that measure</w:t>
+      </w:r>
+      <w:r>
+        <w:rPr>
+          <w:lang w:val="en-US"/>
+        </w:rPr>
+        <w:t xml:space="preserve">s </w:t>
+      </w:r>
+      <w:r>
+        <w:rPr>
+          <w:lang w:val="en-US"/>
+        </w:rPr>
+        <w:t>some qualities</w:t>
+      </w:r>
+      <w:r>
+        <w:rPr>
+          <w:lang w:val="en-US"/>
+        </w:rPr>
+        <w:t xml:space="preserve">, but it is rather mathematical giving only the countable/calculable scores without a proper weigth-adjustment. The next section will give a brief overview of this tool. </w:t>
+      </w:r>
     </w:p>
     <w:p>
       <w:pPr>
@@ -6529,77 +6920,359 @@
           <w:lang w:val="en-US"/>
         </w:rPr>
       </w:pPr>
-      <w:bookmarkStart w:id="77" w:name="_Toc377130396"/>
-      <w:bookmarkStart w:id="78" w:name="_Toc377130495"/>
-      <w:bookmarkStart w:id="79" w:name="_Toc377385034"/>
+      <w:bookmarkStart w:id="76" w:name="_Toc377130396"/>
+      <w:bookmarkStart w:id="77" w:name="_Toc377130495"/>
+      <w:bookmarkStart w:id="78" w:name="_Toc377385034"/>
       <w:r>
         <w:rPr>
           <w:lang w:val="en-US"/>
         </w:rPr>
         <w:t>Quast</w:t>
       </w:r>
+      <w:bookmarkEnd w:id="76"/>
       <w:bookmarkEnd w:id="77"/>
       <w:bookmarkEnd w:id="78"/>
+    </w:p>
+    <w:p>
+      <w:pPr>
+        <w:rPr>
+          <w:lang w:val="en-US"/>
+        </w:rPr>
+      </w:pPr>
+      <w:r>
+        <w:rPr>
+          <w:lang w:val="en-US"/>
+        </w:rPr>
+        <w:t xml:space="preserve">Quality Assessment Tool (QUAST) is a tool that evaluates and compares genome assemblies both with and without a reference genome. It is designed to improve existing assembly comparison software (such as GAGE) and produces results as reports, summary tables and plots that support SVG, PNG and PDF formats. An example of a metric that QUAST use is the NGx, which is like the Nx, but instead of comparing to the assembly length, the contigs are compared to the reference genome length. </w:t>
+      </w:r>
+      <w:r>
+        <w:rPr>
+          <w:highlight w:val="magenta"/>
+          <w:lang w:val="en-US"/>
+        </w:rPr>
+        <w:t>[15]</w:t>
+      </w:r>
+      <w:r>
+        <w:rPr>
+          <w:lang w:val="en-US"/>
+        </w:rPr>
+        <w:t xml:space="preserve"> As you can see in the figure below, quast gives a rather numerical report without giving the overall “best assembly” in the comparison.</w:t>
+      </w:r>
+    </w:p>
+    <w:p>
+      <w:pPr>
+        <w:rPr>
+          <w:lang w:val="en-US"/>
+        </w:rPr>
+      </w:pPr>
+      <w:r>
+        <w:rPr>
+          <w:highlight w:val="magenta"/>
+          <w:lang w:val="en-US"/>
+        </w:rPr>
+        <w:t>Screenshot of quast-result html</w:t>
+      </w:r>
+    </w:p>
+    <w:p>
+      <w:pPr>
+        <w:pStyle w:val="Heading2"/>
+      </w:pPr>
+      <w:bookmarkStart w:id="79" w:name="_Toc377130397"/>
+      <w:bookmarkStart w:id="80" w:name="_Toc377130496"/>
+      <w:bookmarkStart w:id="81" w:name="_Toc377385035"/>
+      <w:r>
+        <w:lastRenderedPageBreak/>
+        <w:t>B</w:t>
+      </w:r>
+      <w:r>
+        <w:t>ioinformatics</w:t>
+      </w:r>
       <w:bookmarkEnd w:id="79"/>
-    </w:p>
-    <w:p>
-      <w:pPr>
-        <w:pStyle w:val="Heading2"/>
-      </w:pPr>
-      <w:bookmarkStart w:id="80" w:name="_Toc377130397"/>
-      <w:bookmarkStart w:id="81" w:name="_Toc377130496"/>
-      <w:bookmarkStart w:id="82" w:name="_Toc377385035"/>
-      <w:r>
-        <w:t>B</w:t>
-      </w:r>
-      <w:r>
-        <w:t>ioinformatics</w:t>
-      </w:r>
       <w:bookmarkEnd w:id="80"/>
       <w:bookmarkEnd w:id="81"/>
+    </w:p>
+    <w:p>
+      <w:pPr>
+        <w:rPr>
+          <w:lang w:val="en-US"/>
+        </w:rPr>
+      </w:pPr>
+      <w:r>
+        <w:rPr>
+          <w:lang w:val="en-US"/>
+        </w:rPr>
+        <w:t xml:space="preserve">In N.M. Luscombe, D. Greenbaum and M. Gerstein’s review paper What is bioinformatics? An introduction and overview of the field (2001) </w:t>
+      </w:r>
+      <w:r>
+        <w:rPr>
+          <w:highlight w:val="magenta"/>
+          <w:lang w:val="en-US"/>
+        </w:rPr>
+        <w:t>[13]</w:t>
+      </w:r>
+      <w:r>
+        <w:rPr>
+          <w:lang w:val="en-US"/>
+        </w:rPr>
+        <w:t xml:space="preserve"> it is stated that bioinformatics is: </w:t>
+      </w:r>
+    </w:p>
+    <w:p>
+      <w:pPr>
+        <w:pStyle w:val="Quote"/>
+      </w:pPr>
+      <w:r>
+        <w:rPr>
+          <w:rStyle w:val="QuoteChar"/>
+          <w:i/>
+          <w:iCs/>
+        </w:rPr>
+        <w:t xml:space="preserve">“… conceptualising biology in terms of molecules (in the sense of physical chemistry) and applying </w:t>
+      </w:r>
+      <w:r>
+        <w:rPr>
+          <w:rStyle w:val="QuoteChar"/>
+          <w:b/>
+          <w:i/>
+          <w:iCs/>
+        </w:rPr>
+        <w:t>"informatics techniques"</w:t>
+      </w:r>
+      <w:r>
+        <w:rPr>
+          <w:rStyle w:val="QuoteChar"/>
+          <w:i/>
+          <w:iCs/>
+        </w:rPr>
+        <w:t xml:space="preserve"> (derived from disciplines such as applied maths, computer science and statistics) to </w:t>
+      </w:r>
+      <w:r>
+        <w:rPr>
+          <w:rStyle w:val="QuoteChar"/>
+          <w:b/>
+          <w:i/>
+          <w:iCs/>
+        </w:rPr>
+        <w:t xml:space="preserve">understand </w:t>
+      </w:r>
+      <w:r>
+        <w:rPr>
+          <w:rStyle w:val="QuoteChar"/>
+          <w:i/>
+          <w:iCs/>
+        </w:rPr>
+        <w:t xml:space="preserve">and </w:t>
+      </w:r>
+      <w:r>
+        <w:rPr>
+          <w:rStyle w:val="QuoteChar"/>
+          <w:b/>
+          <w:i/>
+          <w:iCs/>
+        </w:rPr>
+        <w:t>organise</w:t>
+      </w:r>
+      <w:r>
+        <w:rPr>
+          <w:rStyle w:val="QuoteChar"/>
+          <w:i/>
+          <w:iCs/>
+        </w:rPr>
+        <w:t xml:space="preserve"> the </w:t>
+      </w:r>
+      <w:r>
+        <w:rPr>
+          <w:rStyle w:val="QuoteChar"/>
+          <w:b/>
+          <w:i/>
+          <w:iCs/>
+        </w:rPr>
+        <w:t>information</w:t>
+      </w:r>
+      <w:r>
+        <w:rPr>
+          <w:rStyle w:val="QuoteChar"/>
+          <w:i/>
+          <w:iCs/>
+        </w:rPr>
+        <w:t xml:space="preserve"> associated with these molecules, on a large scale. In short, bioinformatics is a management information system for molecular biology and has many </w:t>
+      </w:r>
+      <w:r>
+        <w:rPr>
+          <w:rStyle w:val="QuoteChar"/>
+          <w:b/>
+          <w:i/>
+          <w:iCs/>
+        </w:rPr>
+        <w:t>practical applications</w:t>
+      </w:r>
+      <w:r>
+        <w:rPr>
+          <w:rStyle w:val="QuoteChar"/>
+          <w:i/>
+          <w:iCs/>
+        </w:rPr>
+        <w:t xml:space="preserve">.” </w:t>
+      </w:r>
+      <w:r>
+        <w:rPr>
+          <w:i w:val="0"/>
+        </w:rPr>
+        <w:t>(page 83)</w:t>
+      </w:r>
+    </w:p>
+    <w:p>
+      <w:pPr>
+        <w:rPr>
+          <w:lang w:val="en-US"/>
+        </w:rPr>
+      </w:pPr>
+      <w:r>
+        <w:rPr>
+          <w:lang w:val="en-US"/>
+        </w:rPr>
+        <w:t xml:space="preserve">This definition, which was submitted to the Oxford English Dictionary, is a detailed way of saying that the science of bioinformatics is the use of (computer) technology in the field of biological macromolecules. But one thing this definition lacks is the fact that it does not clarify the difference between bioinformatics and computational biology that is commonly used interchangeably. Essential Bioinformatics by Jin Xiong (2006) </w:t>
+      </w:r>
+      <w:r>
+        <w:rPr>
+          <w:highlight w:val="magenta"/>
+          <w:lang w:val="en-US"/>
+        </w:rPr>
+        <w:t>[14]</w:t>
+      </w:r>
+      <w:r>
+        <w:rPr>
+          <w:lang w:val="en-US"/>
+        </w:rPr>
+        <w:t xml:space="preserve"> explains the difference as:</w:t>
+      </w:r>
+    </w:p>
+    <w:p>
+      <w:pPr>
+        <w:pStyle w:val="Quote"/>
+        <w:rPr>
+          <w:lang w:val="en-US"/>
+        </w:rPr>
+      </w:pPr>
+      <w:r>
+        <w:rPr>
+          <w:lang w:val="en-US"/>
+        </w:rPr>
+        <w:t xml:space="preserve">“Bioinformatics is limited to sequence, structural, and functional analysis of genes and genomes and their corresponding products and is often considered computational molecular biology. However, computational biology encompasses all biological areas that involve computation. For  example, mathematical modeling of ecosystems, population dynamics, application of the game  theory in behavioral studies, and phylogenetic construction using fossil records all employ computational tools, but do not necessarily involve biological macromolecules”. </w:t>
+      </w:r>
+      <w:r>
+        <w:rPr>
+          <w:i w:val="0"/>
+          <w:lang w:val="en-US"/>
+        </w:rPr>
+        <w:t>(p. 4)</w:t>
+      </w:r>
+    </w:p>
+    <w:p>
+      <w:pPr>
+        <w:rPr>
+          <w:lang w:val="en-US"/>
+        </w:rPr>
+      </w:pPr>
+      <w:r>
+        <w:rPr>
+          <w:lang w:val="en-US"/>
+        </w:rPr>
+        <w:t xml:space="preserve">In other words, bioinformatics is the practical approach concerning biological data, while computational biology is the theoretical approach of computer technology in biology.  </w:t>
+      </w:r>
+    </w:p>
+    <w:p>
+      <w:pPr>
+        <w:pStyle w:val="Heading4"/>
+        <w:rPr>
+          <w:lang w:val="en-US"/>
+        </w:rPr>
+      </w:pPr>
+      <w:r>
+        <w:rPr>
+          <w:lang w:val="en-US"/>
+        </w:rPr>
+        <w:t>W</w:t>
+      </w:r>
+      <w:r>
+        <w:rPr>
+          <w:lang w:val="en-US"/>
+        </w:rPr>
+        <w:t>hy is it important?</w:t>
+      </w:r>
+    </w:p>
+    <w:p>
+      <w:pPr>
+        <w:rPr>
+          <w:lang w:val="en-US"/>
+        </w:rPr>
+      </w:pPr>
+      <w:r>
+        <w:rPr>
+          <w:lang w:val="en-US"/>
+        </w:rPr>
+        <w:t>Bioinformatics is becoming a very important field because the amount of the data to work with is becoming bigger and bigger. And to store, work and analyze all this data to get the relevant information is a computer technical challenge. Some people might agree with the writer of Es</w:t>
+      </w:r>
+      <w:r>
+        <w:rPr>
+          <w:lang w:val="en-US"/>
+        </w:rPr>
+        <w:t xml:space="preserve">sential Bioinformatics, Xiong, </w:t>
+      </w:r>
+      <w:r>
+        <w:rPr>
+          <w:lang w:val="en-US"/>
+        </w:rPr>
+        <w:t>when he writes that the goal for bioinformatics is to better understand a living cell at a molecular level to get a “global” perspective of the cell. Even though bioinformatic is having a major impact on many areas as in, for example, knowledge-based drug design, forensic DNA analysis and agricultural biotechnology, it is also worth mentioning that bioinformaticsc has its flaws as well. And to completely rely on something that can have limited accuracy or poor-quality can result in costly mistakes if not complete failures. But in the end, regardless of its limitation, bioinformatics is a field with a great potential for revolutionizing biological research in the coming decades. (Xiong, 2006)</w:t>
+      </w:r>
+    </w:p>
+    <w:p>
+      <w:pPr>
+        <w:pStyle w:val="Heading3"/>
+        <w:rPr>
+          <w:lang w:val="en-US"/>
+        </w:rPr>
+      </w:pPr>
+      <w:bookmarkStart w:id="82" w:name="_Toc377130398"/>
+      <w:bookmarkStart w:id="83" w:name="_Toc377130497"/>
+      <w:bookmarkStart w:id="84" w:name="_Toc377385036"/>
+      <w:r>
+        <w:rPr>
+          <w:lang w:val="en-US"/>
+        </w:rPr>
+        <w:t>Benchmarking</w:t>
+      </w:r>
       <w:bookmarkEnd w:id="82"/>
-    </w:p>
-    <w:p>
-      <w:pPr>
-        <w:rPr>
-          <w:lang w:val="en-US"/>
-        </w:rPr>
-      </w:pPr>
-    </w:p>
-    <w:p>
-      <w:pPr>
-        <w:pStyle w:val="Heading3"/>
-        <w:rPr>
-          <w:lang w:val="en-US"/>
-        </w:rPr>
-      </w:pPr>
-      <w:bookmarkStart w:id="83" w:name="_Toc377130398"/>
-      <w:bookmarkStart w:id="84" w:name="_Toc377130497"/>
-      <w:bookmarkStart w:id="85" w:name="_Toc377385036"/>
-      <w:r>
-        <w:rPr>
-          <w:lang w:val="en-US"/>
-        </w:rPr>
-        <w:lastRenderedPageBreak/>
-        <w:t>Benchmarking</w:t>
-      </w:r>
       <w:bookmarkEnd w:id="83"/>
       <w:bookmarkEnd w:id="84"/>
+    </w:p>
+    <w:p>
+      <w:pPr>
+        <w:rPr>
+          <w:lang w:val="en-US"/>
+        </w:rPr>
+      </w:pPr>
+      <w:r>
+        <w:rPr>
+          <w:lang w:val="en-US"/>
+        </w:rPr>
+        <w:t>Benchmarking can mean a specific standard that can be measured or judged by [12]. In computing, a benchmark is running a (set of) program or other operations in order to assess the relative performance. And in our case benchmarks provide a method of comparing two or more programs, assemblers, or tools to each other to determine which one is better fit for a given case/situation.</w:t>
+      </w:r>
+    </w:p>
+    <w:p>
+      <w:pPr>
+        <w:pStyle w:val="Heading2"/>
+      </w:pPr>
+      <w:bookmarkStart w:id="85" w:name="_Toc377130400"/>
+      <w:bookmarkStart w:id="86" w:name="_Toc377130499"/>
+      <w:bookmarkStart w:id="87" w:name="_Toc377385041"/>
+      <w:r>
+        <w:lastRenderedPageBreak/>
+        <w:t>Galaxy</w:t>
+      </w:r>
       <w:bookmarkEnd w:id="85"/>
-    </w:p>
-    <w:p>
-      <w:pPr>
-        <w:pStyle w:val="Heading2"/>
-      </w:pPr>
-      <w:bookmarkStart w:id="86" w:name="_Toc377130400"/>
-      <w:bookmarkStart w:id="87" w:name="_Toc377130499"/>
-      <w:bookmarkStart w:id="88" w:name="_Toc377385041"/>
-      <w:r>
-        <w:t>Galaxy</w:t>
-      </w:r>
       <w:bookmarkEnd w:id="86"/>
       <w:bookmarkEnd w:id="87"/>
-      <w:bookmarkEnd w:id="88"/>
     </w:p>
     <w:p>
       <w:pPr>
@@ -6621,7 +7294,7 @@
           <w:lang w:val="en-US"/>
         </w:rPr>
       </w:pPr>
-      <w:bookmarkStart w:id="89" w:name="_Toc377385048"/>
+      <w:bookmarkStart w:id="88" w:name="_Toc377385048"/>
       <w:r>
         <w:rPr>
           <w:lang w:val="en-US"/>
@@ -6629,30 +7302,508 @@
         <w:lastRenderedPageBreak/>
         <w:t>Material</w:t>
       </w:r>
+      <w:bookmarkEnd w:id="88"/>
+    </w:p>
+    <w:p>
+      <w:pPr>
+        <w:rPr>
+          <w:lang w:val="en-US"/>
+        </w:rPr>
+      </w:pPr>
+      <w:r>
+        <w:rPr>
+          <w:lang w:val="en-US"/>
+        </w:rPr>
+        <w:t xml:space="preserve">For the purpose of reproducing the results in chapter 7, and the fact that I had two slightly separate paths towards the final product, I have chosen to explicitly divide the datasets, reference genomes and software used during my </w:t>
+      </w:r>
+      <w:r>
+        <w:rPr>
+          <w:highlight w:val="magenta"/>
+          <w:lang w:val="en-US"/>
+        </w:rPr>
+        <w:t>work-period</w:t>
+      </w:r>
+      <w:r>
+        <w:rPr>
+          <w:lang w:val="en-US"/>
+        </w:rPr>
+        <w:t xml:space="preserve">. They will be separated based on whether they were used in reproducing the GAGE-B results or testing my Galaxy tool. </w:t>
+      </w:r>
+    </w:p>
+    <w:p>
+      <w:pPr>
+        <w:pStyle w:val="Heading2"/>
+      </w:pPr>
+      <w:bookmarkStart w:id="89" w:name="_Toc377385049"/>
+      <w:r>
+        <w:t>Dataset</w:t>
+      </w:r>
       <w:bookmarkEnd w:id="89"/>
-    </w:p>
-    <w:p>
-      <w:pPr>
-        <w:rPr>
-          <w:lang w:val="en-US"/>
-        </w:rPr>
-      </w:pPr>
-      <w:r>
-        <w:rPr>
-          <w:lang w:val="en-US"/>
-        </w:rPr>
-        <w:t>All dataset used in the application here</w:t>
+      <w:r>
+        <w:t>s</w:t>
+      </w:r>
+    </w:p>
+    <w:p>
+      <w:pPr>
+        <w:pStyle w:val="Heading3"/>
+        <w:rPr>
+          <w:lang w:val="en-US"/>
+        </w:rPr>
+      </w:pPr>
+      <w:r>
+        <w:rPr>
+          <w:lang w:val="en-US"/>
+        </w:rPr>
+        <w:t>GAGE-B</w:t>
+      </w:r>
+    </w:p>
+    <w:p>
+      <w:pPr>
+        <w:rPr>
+          <w:lang w:val="en-US"/>
+        </w:rPr>
+      </w:pPr>
+      <w:r>
+        <w:rPr>
+          <w:lang w:val="en-US"/>
+        </w:rPr>
+        <w:t xml:space="preserve">For the reproducing of the GAGE-B results, I initially started </w:t>
+      </w:r>
+      <w:r>
+        <w:rPr>
+          <w:lang w:val="en-US"/>
+        </w:rPr>
+        <w:t>with all</w:t>
+      </w:r>
+      <w:r>
+        <w:rPr>
+          <w:lang w:val="en-US"/>
+        </w:rPr>
+        <w:t xml:space="preserve"> datasets </w:t>
+      </w:r>
+      <w:r>
+        <w:rPr>
+          <w:lang w:val="en-US"/>
+        </w:rPr>
+        <w:t xml:space="preserve">available </w:t>
+      </w:r>
+      <w:r>
+        <w:rPr>
+          <w:lang w:val="en-US"/>
+        </w:rPr>
+        <w:t xml:space="preserve">from </w:t>
+      </w:r>
+      <w:hyperlink r:id="rId15" w:history="1">
+        <w:r>
+          <w:rPr>
+            <w:rStyle w:val="Hyperlink"/>
+            <w:lang w:val="en-US"/>
+          </w:rPr>
+          <w:t>http://ccb.jhu.edu/gage_b/datasets/index.html</w:t>
+        </w:r>
+      </w:hyperlink>
+      <w:r>
+        <w:rPr>
+          <w:lang w:val="en-US"/>
+        </w:rPr>
+        <w:t xml:space="preserve"> </w:t>
+      </w:r>
+      <w:r>
+        <w:rPr>
+          <w:lang w:val="en-US"/>
+        </w:rPr>
+        <w:t>that I assembled using the recipe on their site</w:t>
+      </w:r>
+      <w:r>
+        <w:rPr>
+          <w:rStyle w:val="FootnoteReference"/>
+          <w:lang w:val="en-US"/>
+        </w:rPr>
+        <w:footnoteReference w:id="1"/>
+      </w:r>
+      <w:r>
+        <w:rPr>
+          <w:lang w:val="en-US"/>
+        </w:rPr>
+        <w:t xml:space="preserve"> with </w:t>
+      </w:r>
+      <w:r>
+        <w:rPr>
+          <w:lang w:val="en-US"/>
+        </w:rPr>
+        <w:t xml:space="preserve">an assembler named </w:t>
+      </w:r>
+      <w:r>
+        <w:rPr>
+          <w:lang w:val="en-US"/>
+        </w:rPr>
+        <w:t>Velvet</w:t>
+      </w:r>
+      <w:r>
+        <w:rPr>
+          <w:highlight w:val="magenta"/>
+          <w:lang w:val="en-US"/>
+        </w:rPr>
+        <w:t>[]</w:t>
+      </w:r>
+      <w:r>
+        <w:rPr>
+          <w:lang w:val="en-US"/>
+        </w:rPr>
+        <w:t xml:space="preserve">. </w:t>
+      </w:r>
+    </w:p>
+    <w:p>
+      <w:pPr>
+        <w:keepNext/>
+        <w:jc w:val="center"/>
+      </w:pPr>
+      <w:r>
+        <w:rPr>
+          <w:noProof/>
+          <w:lang w:eastAsia="nb-NO"/>
+        </w:rPr>
+        <w:drawing>
+          <wp:inline distT="0" distB="0" distL="0" distR="0" wp14:anchorId="1F148FEC" wp14:editId="72E21EF5">
+            <wp:extent cx="5114925" cy="3438525"/>
+            <wp:effectExtent l="0" t="0" r="9525" b="9525"/>
+            <wp:docPr id="2" name="Picture 2"/>
+            <wp:cNvGraphicFramePr>
+              <a:graphicFrameLocks xmlns:a="http://schemas.openxmlformats.org/drawingml/2006/main" noChangeAspect="1"/>
+            </wp:cNvGraphicFramePr>
+            <a:graphic xmlns:a="http://schemas.openxmlformats.org/drawingml/2006/main">
+              <a:graphicData uri="http://schemas.openxmlformats.org/drawingml/2006/picture">
+                <pic:pic xmlns:pic="http://schemas.openxmlformats.org/drawingml/2006/picture">
+                  <pic:nvPicPr>
+                    <pic:cNvPr id="0" name="GAGE-B_datasets.jpg"/>
+                    <pic:cNvPicPr/>
+                  </pic:nvPicPr>
+                  <pic:blipFill>
+                    <a:blip r:embed="rId16">
+                      <a:extLst>
+                        <a:ext uri="{28A0092B-C50C-407E-A947-70E740481C1C}">
+                          <a14:useLocalDpi xmlns:a14="http://schemas.microsoft.com/office/drawing/2010/main" val="0"/>
+                        </a:ext>
+                      </a:extLst>
+                    </a:blip>
+                    <a:stretch>
+                      <a:fillRect/>
+                    </a:stretch>
+                  </pic:blipFill>
+                  <pic:spPr>
+                    <a:xfrm>
+                      <a:off x="0" y="0"/>
+                      <a:ext cx="5114925" cy="3438525"/>
+                    </a:xfrm>
+                    <a:prstGeom prst="rect">
+                      <a:avLst/>
+                    </a:prstGeom>
+                  </pic:spPr>
+                </pic:pic>
+              </a:graphicData>
+            </a:graphic>
+          </wp:inline>
+        </w:drawing>
+      </w:r>
+    </w:p>
+    <w:p>
+      <w:pPr>
+        <w:pStyle w:val="Caption"/>
+        <w:jc w:val="center"/>
+        <w:rPr>
+          <w:lang w:val="en-US"/>
+        </w:rPr>
+      </w:pPr>
+      <w:r>
+        <w:t xml:space="preserve">Figure </w:t>
+      </w:r>
+      <w:fldSimple w:instr=" STYLEREF 1 \s ">
+        <w:r>
+          <w:rPr>
+            <w:noProof/>
+          </w:rPr>
+          <w:t>5</w:t>
+        </w:r>
+      </w:fldSimple>
+      <w:r>
+        <w:noBreakHyphen/>
+      </w:r>
+      <w:fldSimple w:instr=" SEQ Figure \* ARABIC \s 1 ">
+        <w:r>
+          <w:rPr>
+            <w:noProof/>
+          </w:rPr>
+          <w:t>1</w:t>
+        </w:r>
+      </w:fldSimple>
+      <w:r>
+        <w:t xml:space="preserve"> – The list of all datasets used in the gage-b paper</w:t>
+      </w:r>
+    </w:p>
+    <w:p>
+      <w:pPr>
+        <w:rPr>
+          <w:lang w:val="en-US"/>
+        </w:rPr>
+      </w:pPr>
+      <w:r>
+        <w:rPr>
+          <w:lang w:val="en-US"/>
+        </w:rPr>
+        <w:t>After a while, realizing the amount of time and effort needed to reproduce the results fully</w:t>
+      </w:r>
+      <w:r>
+        <w:rPr>
+          <w:lang w:val="en-US"/>
+        </w:rPr>
+        <w:t xml:space="preserve"> with all datasets and all assemblers</w:t>
+      </w:r>
+      <w:r>
+        <w:rPr>
+          <w:lang w:val="en-US"/>
+        </w:rPr>
+        <w:t xml:space="preserve">, I decided that I </w:t>
+      </w:r>
+      <w:r>
+        <w:rPr>
+          <w:lang w:val="en-US"/>
+        </w:rPr>
+        <w:t xml:space="preserve">would focus on MiSeq and HiSeq data from the following specie: </w:t>
+      </w:r>
+    </w:p>
+    <w:p>
+      <w:pPr>
+        <w:rPr>
+          <w:lang w:val="en-US"/>
+        </w:rPr>
+      </w:pPr>
+      <w:r>
+        <w:rPr>
+          <w:lang w:val="en-US"/>
+        </w:rPr>
+        <w:t xml:space="preserve">Vibrio cholearea </w:t>
+      </w:r>
+      <w:r>
+        <w:rPr>
+          <w:lang w:val="en-US"/>
+        </w:rPr>
+        <w:t>CO 0132(5)</w:t>
+      </w:r>
+      <w:r>
+        <w:rPr>
+          <w:lang w:val="en-US"/>
+        </w:rPr>
+        <w:t xml:space="preserve"> – MiSeq Illumina reads</w:t>
+      </w:r>
+      <w:r>
+        <w:rPr>
+          <w:lang w:val="en-US"/>
+        </w:rPr>
+        <w:br/>
+      </w:r>
+      <w:r>
+        <w:rPr>
+          <w:lang w:val="en-US"/>
+        </w:rPr>
+        <w:t xml:space="preserve">Download from: </w:t>
+      </w:r>
+      <w:bookmarkStart w:id="90" w:name="_GoBack"/>
+      <w:bookmarkEnd w:id="90"/>
+      <w:r>
+        <w:rPr>
+          <w:lang w:val="en-US"/>
+        </w:rPr>
+        <w:fldChar w:fldCharType="begin"/>
+      </w:r>
+      <w:r>
+        <w:rPr>
+          <w:lang w:val="en-US"/>
+        </w:rPr>
+        <w:instrText xml:space="preserve"> HYPERLINK "</w:instrText>
+      </w:r>
+      <w:r>
+        <w:rPr>
+          <w:lang w:val="en-US"/>
+        </w:rPr>
+        <w:instrText>http://ccb.jhu.edu/gage_b/datasets/V_cholerae_MiSeq.tar.gz</w:instrText>
+      </w:r>
+      <w:r>
+        <w:rPr>
+          <w:lang w:val="en-US"/>
+        </w:rPr>
+        <w:instrText xml:space="preserve">" </w:instrText>
+      </w:r>
+      <w:r>
+        <w:rPr>
+          <w:lang w:val="en-US"/>
+        </w:rPr>
+        <w:fldChar w:fldCharType="separate"/>
+      </w:r>
+      <w:r>
+        <w:rPr>
+          <w:rStyle w:val="Hyperlink"/>
+          <w:lang w:val="en-US"/>
+        </w:rPr>
+        <w:t>http://ccb.jhu.edu/gage_b/datasets/V_cholerae_MiSeq.tar.gz</w:t>
+      </w:r>
+      <w:r>
+        <w:rPr>
+          <w:lang w:val="en-US"/>
+        </w:rPr>
+        <w:fldChar w:fldCharType="end"/>
+      </w:r>
+    </w:p>
+    <w:p>
+      <w:pPr>
+        <w:rPr>
+          <w:highlight w:val="magenta"/>
+          <w:lang w:val="en-US"/>
+        </w:rPr>
+      </w:pPr>
+      <w:r>
+        <w:rPr>
+          <w:lang w:val="en-US"/>
+        </w:rPr>
+        <w:lastRenderedPageBreak/>
+        <w:t>Vibrio cholerae CO 1032(5)</w:t>
+      </w:r>
+      <w:r>
+        <w:rPr>
+          <w:lang w:val="en-US"/>
+        </w:rPr>
+        <w:t xml:space="preserve"> – HiSeq Illumina reads</w:t>
+      </w:r>
+      <w:r>
+        <w:rPr>
+          <w:lang w:val="en-US"/>
+        </w:rPr>
+        <w:br/>
+      </w:r>
+      <w:r>
+        <w:rPr>
+          <w:lang w:val="en-US"/>
+        </w:rPr>
+        <w:t xml:space="preserve">Download from: </w:t>
+      </w:r>
+      <w:hyperlink r:id="rId17" w:history="1">
+        <w:r>
+          <w:rPr>
+            <w:rStyle w:val="Hyperlink"/>
+            <w:lang w:val="en-US"/>
+          </w:rPr>
+          <w:t>http://ccb.jhu.edu/gage_b/datasets/V_cholerae_HiSeq.tar.gz</w:t>
+        </w:r>
+      </w:hyperlink>
+      <w:r>
+        <w:rPr>
+          <w:lang w:val="en-US"/>
+        </w:rPr>
+        <w:t xml:space="preserve"> </w:t>
+      </w:r>
+    </w:p>
+    <w:p>
+      <w:pPr>
+        <w:rPr>
+          <w:lang w:val="en-US"/>
+        </w:rPr>
+      </w:pPr>
+      <w:r>
+        <w:rPr>
+          <w:highlight w:val="magenta"/>
+          <w:lang w:val="en-US"/>
+        </w:rPr>
+        <w:t xml:space="preserve">V.ch was chosen because… it’s the smallest set </w:t>
+      </w:r>
+      <w:r>
+        <w:rPr>
+          <w:highlight w:val="magenta"/>
+          <w:lang w:val="en-US"/>
+        </w:rPr>
+        <w:t xml:space="preserve">with a total of 3.5 </w:t>
+      </w:r>
+      <w:r>
+        <w:rPr>
+          <w:highlight w:val="magenta"/>
+          <w:lang w:val="en-US"/>
+        </w:rPr>
+        <w:t>GB compared to a total of 4.5-8GB for the other</w:t>
+      </w:r>
+      <w:r>
+        <w:rPr>
+          <w:highlight w:val="magenta"/>
+          <w:lang w:val="en-US"/>
+        </w:rPr>
+        <w:t xml:space="preserve"> sets containing both MiSeq and HiSeq data</w:t>
+      </w:r>
+      <w:r>
+        <w:rPr>
+          <w:highlight w:val="magenta"/>
+          <w:lang w:val="en-US"/>
+        </w:rPr>
+        <w:t>.</w:t>
+      </w:r>
+      <w:r>
+        <w:rPr>
+          <w:lang w:val="en-US"/>
+        </w:rPr>
+        <w:t xml:space="preserve"> </w:t>
+      </w:r>
+    </w:p>
+    <w:p>
+      <w:pPr>
+        <w:pStyle w:val="Heading3"/>
+        <w:rPr>
+          <w:lang w:val="en-US"/>
+        </w:rPr>
+      </w:pPr>
+      <w:r>
+        <w:rPr>
+          <w:lang w:val="en-US"/>
+        </w:rPr>
+        <w:t>Galaxy</w:t>
+      </w:r>
+    </w:p>
+    <w:p>
+      <w:pPr>
+        <w:rPr>
+          <w:lang w:val="en-US"/>
+        </w:rPr>
+      </w:pPr>
+      <w:r>
+        <w:rPr>
+          <w:lang w:val="en-US"/>
+        </w:rPr>
+        <w:t>The datasets used for testing/assessment of the Galaxy tool</w:t>
+      </w:r>
+      <w:r>
+        <w:rPr>
+          <w:lang w:val="en-US"/>
+        </w:rPr>
+        <w:t xml:space="preserve"> where the finished assemblies for Vibrio cholerae with various assemblers. The datasets were downloaded from </w:t>
+      </w:r>
+      <w:r>
+        <w:rPr>
+          <w:highlight w:val="magenta"/>
+          <w:lang w:val="en-US"/>
+        </w:rPr>
+        <w:t>link to download</w:t>
+      </w:r>
+      <w:r>
+        <w:rPr>
+          <w:lang w:val="en-US"/>
+        </w:rPr>
+        <w:t xml:space="preserve"> and consisted of </w:t>
       </w:r>
     </w:p>
     <w:p>
       <w:pPr>
         <w:pStyle w:val="Heading2"/>
       </w:pPr>
-      <w:bookmarkStart w:id="90" w:name="_Toc377385049"/>
-      <w:r>
-        <w:t>Dataset</w:t>
-      </w:r>
-      <w:bookmarkEnd w:id="90"/>
+      <w:bookmarkStart w:id="91" w:name="_Toc377385050"/>
+      <w:r>
+        <w:t>Reference genome</w:t>
+      </w:r>
+      <w:bookmarkEnd w:id="91"/>
       <w:r>
         <w:t>s</w:t>
       </w:r>
@@ -6663,26 +7814,72 @@
           <w:lang w:val="en-US"/>
         </w:rPr>
       </w:pPr>
-    </w:p>
-    <w:p>
-      <w:pPr>
-        <w:pStyle w:val="Heading2"/>
-      </w:pPr>
-      <w:bookmarkStart w:id="91" w:name="_Toc377385050"/>
-      <w:r>
-        <w:t>Reference genome</w:t>
-      </w:r>
-      <w:bookmarkEnd w:id="91"/>
-      <w:r>
-        <w:t>s</w:t>
-      </w:r>
-    </w:p>
-    <w:p>
-      <w:pPr>
-        <w:rPr>
-          <w:lang w:val="en-US"/>
-        </w:rPr>
-      </w:pPr>
+      <w:r>
+        <w:rPr>
+          <w:lang w:val="en-US"/>
+        </w:rPr>
+        <w:t>The reference genome used for assessing my reproduction of the GAGE-B paper and for tes</w:t>
+      </w:r>
+      <w:r>
+        <w:rPr>
+          <w:lang w:val="en-US"/>
+        </w:rPr>
+        <w:t>ting of my Galaxy-tool where</w:t>
+      </w:r>
+      <w:r>
+        <w:rPr>
+          <w:lang w:val="en-US"/>
+        </w:rPr>
+        <w:t xml:space="preserve"> downloaded from GAGE-B’s webpage </w:t>
+      </w:r>
+      <w:r>
+        <w:rPr>
+          <w:highlight w:val="magenta"/>
+          <w:lang w:val="en-US"/>
+        </w:rPr>
+        <w:t>link to webpage</w:t>
+      </w:r>
+      <w:r>
+        <w:rPr>
+          <w:lang w:val="en-US"/>
+        </w:rPr>
+        <w:t>. I’ve used both fasta files (i.e 1111.fna 1112.fna) and their corresponding gene files (i.e. 1111.gff and 1112.gff) from the list of many files available. The name of the reference genomes and link to their download site:</w:t>
+      </w:r>
+    </w:p>
+    <w:p>
+      <w:pPr>
+        <w:rPr>
+          <w:highlight w:val="magenta"/>
+          <w:lang w:val="en-US"/>
+        </w:rPr>
+      </w:pPr>
+      <w:r>
+        <w:rPr>
+          <w:highlight w:val="magenta"/>
+          <w:lang w:val="en-US"/>
+        </w:rPr>
+        <w:t>Reference 1 – link1</w:t>
+      </w:r>
+    </w:p>
+    <w:p>
+      <w:pPr>
+        <w:rPr>
+          <w:lang w:val="en-US"/>
+        </w:rPr>
+      </w:pPr>
+      <w:r>
+        <w:rPr>
+          <w:highlight w:val="magenta"/>
+          <w:lang w:val="en-US"/>
+        </w:rPr>
+        <w:t>Reference 2 – link2</w:t>
+      </w:r>
+      <w:r>
+        <w:rPr>
+          <w:lang w:val="en-US"/>
+        </w:rPr>
+        <w:t xml:space="preserve"> </w:t>
+      </w:r>
     </w:p>
     <w:p>
       <w:pPr>
@@ -6759,6 +7956,25 @@
           <w:lang w:val="en-US"/>
         </w:rPr>
       </w:pPr>
+      <w:r>
+        <w:rPr>
+          <w:lang w:val="en-US"/>
+        </w:rPr>
+        <w:t>After a while, realizing the amount of time and effort needed to reproduce the results fully, I decided that I would focus on just one species.</w:t>
+      </w:r>
+    </w:p>
+    <w:p>
+      <w:pPr>
+        <w:rPr>
+          <w:lang w:val="en-US"/>
+        </w:rPr>
+      </w:pPr>
+      <w:r>
+        <w:rPr>
+          <w:lang w:val="en-US"/>
+        </w:rPr>
+        <w:t xml:space="preserve">Why vibrio cholera? Because of this and that. </w:t>
+      </w:r>
     </w:p>
     <w:p>
       <w:pPr>
@@ -7154,7 +8370,13 @@
               <w:rPr>
                 <w:lang w:val="en-US"/>
               </w:rPr>
-              <w:t>Bacterial artificial chromosome</w:t>
+              <w:t>b</w:t>
+            </w:r>
+            <w:r>
+              <w:rPr>
+                <w:lang w:val="en-US"/>
+              </w:rPr>
+              <w:t>acterial artificial chromosome</w:t>
             </w:r>
             <w:r>
               <w:rPr>
@@ -7281,6 +8503,95 @@
                 <w:lang w:val="en-US"/>
               </w:rPr>
               <w:t>A threadlike, gene-carrying structure found in the nucleus. Each chromosome consists of one very long DNA molecule and associated proteins</w:t>
+            </w:r>
+          </w:p>
+        </w:tc>
+      </w:tr>
+      <w:tr>
+        <w:tc>
+          <w:tcPr>
+            <w:cnfStyle w:val="001000000000" w:firstRow="0" w:lastRow="0" w:firstColumn="1" w:lastColumn="0" w:oddVBand="0" w:evenVBand="0" w:oddHBand="0" w:evenHBand="0" w:firstRowFirstColumn="0" w:firstRowLastColumn="0" w:lastRowFirstColumn="0" w:lastRowLastColumn="0"/>
+            <w:tcW w:w="3564" w:type="dxa"/>
+          </w:tcPr>
+          <w:p>
+            <w:pPr>
+              <w:rPr>
+                <w:lang w:val="en-US"/>
+              </w:rPr>
+            </w:pPr>
+            <w:r>
+              <w:rPr>
+                <w:lang w:val="en-US"/>
+              </w:rPr>
+              <w:t>contig</w:t>
+            </w:r>
+          </w:p>
+        </w:tc>
+        <w:tc>
+          <w:tcPr>
+            <w:tcW w:w="5791" w:type="dxa"/>
+          </w:tcPr>
+          <w:p>
+            <w:pPr>
+              <w:cnfStyle w:val="000000000000" w:firstRow="0" w:lastRow="0" w:firstColumn="0" w:lastColumn="0" w:oddVBand="0" w:evenVBand="0" w:oddHBand="0" w:evenHBand="0" w:firstRowFirstColumn="0" w:firstRowLastColumn="0" w:lastRowFirstColumn="0" w:lastRowLastColumn="0"/>
+              <w:rPr>
+                <w:lang w:val="en-US"/>
+              </w:rPr>
+            </w:pPr>
+            <w:r>
+              <w:rPr>
+                <w:lang w:val="en-US"/>
+              </w:rPr>
+              <w:t>A continuous sequence</w:t>
+            </w:r>
+            <w:r>
+              <w:rPr>
+                <w:lang w:val="en-US"/>
+              </w:rPr>
+              <w:t xml:space="preserve"> of DNA that have been assembled from overlapping reads</w:t>
+            </w:r>
+          </w:p>
+        </w:tc>
+      </w:tr>
+      <w:tr>
+        <w:trPr>
+          <w:cnfStyle w:val="000000100000" w:firstRow="0" w:lastRow="0" w:firstColumn="0" w:lastColumn="0" w:oddVBand="0" w:evenVBand="0" w:oddHBand="1" w:evenHBand="0" w:firstRowFirstColumn="0" w:firstRowLastColumn="0" w:lastRowFirstColumn="0" w:lastRowLastColumn="0"/>
+        </w:trPr>
+        <w:tc>
+          <w:tcPr>
+            <w:cnfStyle w:val="001000000000" w:firstRow="0" w:lastRow="0" w:firstColumn="1" w:lastColumn="0" w:oddVBand="0" w:evenVBand="0" w:oddHBand="0" w:evenHBand="0" w:firstRowFirstColumn="0" w:firstRowLastColumn="0" w:lastRowFirstColumn="0" w:lastRowLastColumn="0"/>
+            <w:tcW w:w="3564" w:type="dxa"/>
+          </w:tcPr>
+          <w:p>
+            <w:pPr>
+              <w:rPr>
+                <w:lang w:val="en-US"/>
+              </w:rPr>
+            </w:pPr>
+            <w:r>
+              <w:rPr>
+                <w:lang w:val="en-US"/>
+              </w:rPr>
+              <w:t>coverage</w:t>
+            </w:r>
+          </w:p>
+        </w:tc>
+        <w:tc>
+          <w:tcPr>
+            <w:tcW w:w="5791" w:type="dxa"/>
+          </w:tcPr>
+          <w:p>
+            <w:pPr>
+              <w:cnfStyle w:val="000000100000" w:firstRow="0" w:lastRow="0" w:firstColumn="0" w:lastColumn="0" w:oddVBand="0" w:evenVBand="0" w:oddHBand="1" w:evenHBand="0" w:firstRowFirstColumn="0" w:firstRowLastColumn="0" w:lastRowFirstColumn="0" w:lastRowLastColumn="0"/>
+              <w:rPr>
+                <w:lang w:val="en-US"/>
+              </w:rPr>
+            </w:pPr>
+            <w:r>
+              <w:rPr>
+                <w:lang w:val="en-US"/>
+              </w:rPr>
+              <w:t>The average number of reads representing a given nucleotide in a reconstructed sequence; also known as read depth or depth</w:t>
             </w:r>
           </w:p>
         </w:tc>
@@ -7474,7 +8785,13 @@
               <w:rPr>
                 <w:lang w:val="en-US"/>
               </w:rPr>
-              <w:t>fungus</w:t>
+              <w:t>f</w:t>
+            </w:r>
+            <w:r>
+              <w:rPr>
+                <w:lang w:val="en-US"/>
+              </w:rPr>
+              <w:t>ungus</w:t>
             </w:r>
           </w:p>
         </w:tc>
@@ -7521,6 +8838,9 @@
           </w:tcPr>
           <w:p>
             <w:pPr>
+              <w:tabs>
+                <w:tab w:val="center" w:pos="1674"/>
+              </w:tabs>
               <w:rPr>
                 <w:lang w:val="en-US"/>
               </w:rPr>
@@ -7530,6 +8850,12 @@
                 <w:lang w:val="en-US"/>
               </w:rPr>
               <w:t>genome</w:t>
+            </w:r>
+            <w:r>
+              <w:rPr>
+                <w:lang w:val="en-US"/>
+              </w:rPr>
+              <w:tab/>
             </w:r>
           </w:p>
         </w:tc>
@@ -7561,6 +8887,9 @@
           </w:tcPr>
           <w:p>
             <w:pPr>
+              <w:tabs>
+                <w:tab w:val="center" w:pos="1674"/>
+              </w:tabs>
               <w:rPr>
                 <w:lang w:val="en-US"/>
               </w:rPr>
@@ -7569,7 +8898,7 @@
               <w:rPr>
                 <w:lang w:val="en-US"/>
               </w:rPr>
-              <w:t>nucleus</w:t>
+              <w:t>inversion</w:t>
             </w:r>
           </w:p>
         </w:tc>
@@ -7588,7 +8917,13 @@
               <w:rPr>
                 <w:lang w:val="en-US"/>
               </w:rPr>
-              <w:t>The chromosome-containing organelle of a eukaryotic cell</w:t>
+              <w:t xml:space="preserve">A misjoin of a scaffold/contig </w:t>
+            </w:r>
+            <w:r>
+              <w:rPr>
+                <w:lang w:val="en-US"/>
+              </w:rPr>
+              <w:t>where the two pieces map to the opposite strands on the same chromosome</w:t>
             </w:r>
           </w:p>
         </w:tc>
@@ -7597,6 +8932,52 @@
         <w:trPr>
           <w:cnfStyle w:val="000000100000" w:firstRow="0" w:lastRow="0" w:firstColumn="0" w:lastColumn="0" w:oddVBand="0" w:evenVBand="0" w:oddHBand="1" w:evenHBand="0" w:firstRowFirstColumn="0" w:firstRowLastColumn="0" w:lastRowFirstColumn="0" w:lastRowLastColumn="0"/>
         </w:trPr>
+        <w:tc>
+          <w:tcPr>
+            <w:cnfStyle w:val="001000000000" w:firstRow="0" w:lastRow="0" w:firstColumn="1" w:lastColumn="0" w:oddVBand="0" w:evenVBand="0" w:oddHBand="0" w:evenHBand="0" w:firstRowFirstColumn="0" w:firstRowLastColumn="0" w:lastRowFirstColumn="0" w:lastRowLastColumn="0"/>
+            <w:tcW w:w="3564" w:type="dxa"/>
+          </w:tcPr>
+          <w:p>
+            <w:pPr>
+              <w:rPr>
+                <w:lang w:val="en-US"/>
+              </w:rPr>
+            </w:pPr>
+            <w:r>
+              <w:rPr>
+                <w:lang w:val="en-US"/>
+              </w:rPr>
+              <w:t>n</w:t>
+            </w:r>
+            <w:r>
+              <w:rPr>
+                <w:lang w:val="en-US"/>
+              </w:rPr>
+              <w:t>ucleus</w:t>
+            </w:r>
+          </w:p>
+        </w:tc>
+        <w:tc>
+          <w:tcPr>
+            <w:tcW w:w="5791" w:type="dxa"/>
+          </w:tcPr>
+          <w:p>
+            <w:pPr>
+              <w:cnfStyle w:val="000000100000" w:firstRow="0" w:lastRow="0" w:firstColumn="0" w:lastColumn="0" w:oddVBand="0" w:evenVBand="0" w:oddHBand="1" w:evenHBand="0" w:firstRowFirstColumn="0" w:firstRowLastColumn="0" w:lastRowFirstColumn="0" w:lastRowLastColumn="0"/>
+              <w:rPr>
+                <w:lang w:val="en-US"/>
+              </w:rPr>
+            </w:pPr>
+            <w:r>
+              <w:rPr>
+                <w:lang w:val="en-US"/>
+              </w:rPr>
+              <w:t>The chromosome-containing organelle of a eukaryotic cell</w:t>
+            </w:r>
+          </w:p>
+        </w:tc>
+      </w:tr>
+      <w:tr>
         <w:tc>
           <w:tcPr>
             <w:cnfStyle w:val="001000000000" w:firstRow="0" w:lastRow="0" w:firstColumn="1" w:lastColumn="0" w:oddVBand="0" w:evenVBand="0" w:oddHBand="0" w:evenHBand="0" w:firstRowFirstColumn="0" w:firstRowLastColumn="0" w:lastRowFirstColumn="0" w:lastRowLastColumn="0"/>
@@ -7628,7 +9009,7 @@
           </w:tcPr>
           <w:p>
             <w:pPr>
-              <w:cnfStyle w:val="000000100000" w:firstRow="0" w:lastRow="0" w:firstColumn="0" w:lastColumn="0" w:oddVBand="0" w:evenVBand="0" w:oddHBand="1" w:evenHBand="0" w:firstRowFirstColumn="0" w:firstRowLastColumn="0" w:lastRowFirstColumn="0" w:lastRowLastColumn="0"/>
+              <w:cnfStyle w:val="000000000000" w:firstRow="0" w:lastRow="0" w:firstColumn="0" w:lastColumn="0" w:oddVBand="0" w:evenVBand="0" w:oddHBand="0" w:evenHBand="0" w:firstRowFirstColumn="0" w:firstRowLastColumn="0" w:lastRowFirstColumn="0" w:lastRowLastColumn="0"/>
               <w:rPr>
                 <w:lang w:val="en-US"/>
               </w:rPr>
@@ -7639,6 +9020,49 @@
               </w:rPr>
               <w:t>A virus that infects bacteria; also called a bacteriophage</w:t>
             </w:r>
+          </w:p>
+        </w:tc>
+      </w:tr>
+      <w:tr>
+        <w:trPr>
+          <w:cnfStyle w:val="000000100000" w:firstRow="0" w:lastRow="0" w:firstColumn="0" w:lastColumn="0" w:oddVBand="0" w:evenVBand="0" w:oddHBand="1" w:evenHBand="0" w:firstRowFirstColumn="0" w:firstRowLastColumn="0" w:lastRowFirstColumn="0" w:lastRowLastColumn="0"/>
+        </w:trPr>
+        <w:tc>
+          <w:tcPr>
+            <w:cnfStyle w:val="001000000000" w:firstRow="0" w:lastRow="0" w:firstColumn="1" w:lastColumn="0" w:oddVBand="0" w:evenVBand="0" w:oddHBand="0" w:evenHBand="0" w:firstRowFirstColumn="0" w:firstRowLastColumn="0" w:lastRowFirstColumn="0" w:lastRowLastColumn="0"/>
+            <w:tcW w:w="3564" w:type="dxa"/>
+          </w:tcPr>
+          <w:p>
+            <w:pPr>
+              <w:rPr>
+                <w:lang w:val="en-US"/>
+              </w:rPr>
+            </w:pPr>
+            <w:r>
+              <w:rPr>
+                <w:lang w:val="en-US"/>
+              </w:rPr>
+              <w:t>p</w:t>
+            </w:r>
+            <w:r>
+              <w:rPr>
+                <w:lang w:val="en-US"/>
+              </w:rPr>
+              <w:t>olymorphism</w:t>
+            </w:r>
+          </w:p>
+        </w:tc>
+        <w:tc>
+          <w:tcPr>
+            <w:tcW w:w="5791" w:type="dxa"/>
+          </w:tcPr>
+          <w:p>
+            <w:pPr>
+              <w:cnfStyle w:val="000000100000" w:firstRow="0" w:lastRow="0" w:firstColumn="0" w:lastColumn="0" w:oddVBand="0" w:evenVBand="0" w:oddHBand="1" w:evenHBand="0" w:firstRowFirstColumn="0" w:firstRowLastColumn="0" w:lastRowFirstColumn="0" w:lastRowLastColumn="0"/>
+              <w:rPr>
+                <w:lang w:val="en-US"/>
+              </w:rPr>
+            </w:pPr>
           </w:p>
         </w:tc>
       </w:tr>
@@ -7658,7 +9082,13 @@
               <w:rPr>
                 <w:lang w:val="en-US"/>
               </w:rPr>
-              <w:t>protein</w:t>
+              <w:t>p</w:t>
+            </w:r>
+            <w:r>
+              <w:rPr>
+                <w:lang w:val="en-US"/>
+              </w:rPr>
+              <w:t>rotein</w:t>
             </w:r>
           </w:p>
         </w:tc>
@@ -7701,7 +9131,7 @@
               <w:rPr>
                 <w:lang w:val="en-US"/>
               </w:rPr>
-              <w:t>viral</w:t>
+              <w:t>read</w:t>
             </w:r>
           </w:p>
         </w:tc>
@@ -7720,12 +9150,290 @@
               <w:rPr>
                 <w:lang w:val="en-US"/>
               </w:rPr>
+              <w:t>P</w:t>
+            </w:r>
+            <w:r>
+              <w:rPr>
+                <w:lang w:val="en-US"/>
+              </w:rPr>
+              <w:t>ieces of a sequence acquired under sequencing</w:t>
+            </w:r>
+            <w:r>
+              <w:rPr>
+                <w:lang w:val="en-US"/>
+              </w:rPr>
+              <w:t xml:space="preserve"> used for mapping/assembly that</w:t>
+            </w:r>
+            <w:r>
+              <w:rPr>
+                <w:lang w:val="en-US"/>
+              </w:rPr>
+              <w:t xml:space="preserve"> vary in length from less than 100 base pairs up to several thousand base pairs. Usually, with a double stranded chain, the reads </w:t>
+            </w:r>
+            <w:r>
+              <w:rPr>
+                <w:lang w:val="en-US"/>
+              </w:rPr>
+              <w:t>contains the direction as well</w:t>
+            </w:r>
+          </w:p>
+        </w:tc>
+      </w:tr>
+      <w:tr>
+        <w:tc>
+          <w:tcPr>
+            <w:cnfStyle w:val="001000000000" w:firstRow="0" w:lastRow="0" w:firstColumn="1" w:lastColumn="0" w:oddVBand="0" w:evenVBand="0" w:oddHBand="0" w:evenHBand="0" w:firstRowFirstColumn="0" w:firstRowLastColumn="0" w:lastRowFirstColumn="0" w:lastRowLastColumn="0"/>
+            <w:tcW w:w="3564" w:type="dxa"/>
+          </w:tcPr>
+          <w:p>
+            <w:pPr>
+              <w:rPr>
+                <w:lang w:val="en-US"/>
+              </w:rPr>
+            </w:pPr>
+            <w:r>
+              <w:rPr>
+                <w:lang w:val="en-US"/>
+              </w:rPr>
+              <w:t>read depth</w:t>
+            </w:r>
+          </w:p>
+        </w:tc>
+        <w:tc>
+          <w:tcPr>
+            <w:tcW w:w="5791" w:type="dxa"/>
+          </w:tcPr>
+          <w:p>
+            <w:pPr>
+              <w:cnfStyle w:val="000000000000" w:firstRow="0" w:lastRow="0" w:firstColumn="0" w:lastColumn="0" w:oddVBand="0" w:evenVBand="0" w:oddHBand="0" w:evenHBand="0" w:firstRowFirstColumn="0" w:firstRowLastColumn="0" w:lastRowFirstColumn="0" w:lastRowLastColumn="0"/>
+              <w:rPr>
+                <w:i/>
+                <w:lang w:val="en-US"/>
+              </w:rPr>
+            </w:pPr>
+            <w:r>
+              <w:rPr>
+                <w:lang w:val="en-US"/>
+              </w:rPr>
+              <w:t xml:space="preserve">See </w:t>
+            </w:r>
+            <w:r>
+              <w:rPr>
+                <w:i/>
+                <w:lang w:val="en-US"/>
+              </w:rPr>
+              <w:t>coverage</w:t>
+            </w:r>
+          </w:p>
+        </w:tc>
+      </w:tr>
+      <w:tr>
+        <w:trPr>
+          <w:cnfStyle w:val="000000100000" w:firstRow="0" w:lastRow="0" w:firstColumn="0" w:lastColumn="0" w:oddVBand="0" w:evenVBand="0" w:oddHBand="1" w:evenHBand="0" w:firstRowFirstColumn="0" w:firstRowLastColumn="0" w:lastRowFirstColumn="0" w:lastRowLastColumn="0"/>
+        </w:trPr>
+        <w:tc>
+          <w:tcPr>
+            <w:cnfStyle w:val="001000000000" w:firstRow="0" w:lastRow="0" w:firstColumn="1" w:lastColumn="0" w:oddVBand="0" w:evenVBand="0" w:oddHBand="0" w:evenHBand="0" w:firstRowFirstColumn="0" w:firstRowLastColumn="0" w:lastRowFirstColumn="0" w:lastRowLastColumn="0"/>
+            <w:tcW w:w="3564" w:type="dxa"/>
+          </w:tcPr>
+          <w:p>
+            <w:pPr>
+              <w:rPr>
+                <w:lang w:val="en-US"/>
+              </w:rPr>
+            </w:pPr>
+            <w:r>
+              <w:rPr>
+                <w:lang w:val="en-US"/>
+              </w:rPr>
+              <w:t>relocation</w:t>
+            </w:r>
+          </w:p>
+        </w:tc>
+        <w:tc>
+          <w:tcPr>
+            <w:tcW w:w="5791" w:type="dxa"/>
+          </w:tcPr>
+          <w:p>
+            <w:pPr>
+              <w:cnfStyle w:val="000000100000" w:firstRow="0" w:lastRow="0" w:firstColumn="0" w:lastColumn="0" w:oddVBand="0" w:evenVBand="0" w:oddHBand="1" w:evenHBand="0" w:firstRowFirstColumn="0" w:firstRowLastColumn="0" w:lastRowFirstColumn="0" w:lastRowLastColumn="0"/>
+              <w:rPr>
+                <w:lang w:val="en-US"/>
+              </w:rPr>
+            </w:pPr>
+            <w:r>
+              <w:rPr>
+                <w:lang w:val="en-US"/>
+              </w:rPr>
+              <w:t>A misjoin of a scaffold/contig where the two pieces map to different locations on the reference genome</w:t>
+            </w:r>
+          </w:p>
+        </w:tc>
+      </w:tr>
+      <w:tr>
+        <w:tc>
+          <w:tcPr>
+            <w:cnfStyle w:val="001000000000" w:firstRow="0" w:lastRow="0" w:firstColumn="1" w:lastColumn="0" w:oddVBand="0" w:evenVBand="0" w:oddHBand="0" w:evenHBand="0" w:firstRowFirstColumn="0" w:firstRowLastColumn="0" w:lastRowFirstColumn="0" w:lastRowLastColumn="0"/>
+            <w:tcW w:w="3564" w:type="dxa"/>
+          </w:tcPr>
+          <w:p>
+            <w:pPr>
+              <w:rPr>
+                <w:lang w:val="en-US"/>
+              </w:rPr>
+            </w:pPr>
+            <w:r>
+              <w:rPr>
+                <w:lang w:val="en-US"/>
+              </w:rPr>
+              <w:t>s</w:t>
+            </w:r>
+            <w:r>
+              <w:rPr>
+                <w:lang w:val="en-US"/>
+              </w:rPr>
+              <w:t>caffold</w:t>
+            </w:r>
+          </w:p>
+        </w:tc>
+        <w:tc>
+          <w:tcPr>
+            <w:tcW w:w="5791" w:type="dxa"/>
+          </w:tcPr>
+          <w:p>
+            <w:pPr>
+              <w:cnfStyle w:val="000000000000" w:firstRow="0" w:lastRow="0" w:firstColumn="0" w:lastColumn="0" w:oddVBand="0" w:evenVBand="0" w:oddHBand="0" w:evenHBand="0" w:firstRowFirstColumn="0" w:firstRowLastColumn="0" w:lastRowFirstColumn="0" w:lastRowLastColumn="0"/>
+              <w:rPr>
+                <w:lang w:val="en-US"/>
+              </w:rPr>
+            </w:pPr>
+            <w:r>
+              <w:rPr>
+                <w:lang w:val="en-US"/>
+              </w:rPr>
+              <w:t>A</w:t>
+            </w:r>
+            <w:r>
+              <w:rPr>
+                <w:lang w:val="en-US"/>
+              </w:rPr>
+              <w:t xml:space="preserve"> series of contigs that are in the right order but not necessarily connected in one continuous stretch of sequence. The remaining gaps between contigs in a scaffold can </w:t>
+            </w:r>
+            <w:r>
+              <w:rPr>
+                <w:lang w:val="en-US"/>
+              </w:rPr>
+              <w:t xml:space="preserve">usually </w:t>
+            </w:r>
+            <w:r>
+              <w:rPr>
+                <w:lang w:val="en-US"/>
+              </w:rPr>
+              <w:t>be sequenced because the placement of contigs are often know</w:t>
+            </w:r>
+            <w:r>
+              <w:rPr>
+                <w:lang w:val="en-US"/>
+              </w:rPr>
+              <w:t>n</w:t>
+            </w:r>
+          </w:p>
+        </w:tc>
+      </w:tr>
+      <w:tr>
+        <w:trPr>
+          <w:cnfStyle w:val="000000100000" w:firstRow="0" w:lastRow="0" w:firstColumn="0" w:lastColumn="0" w:oddVBand="0" w:evenVBand="0" w:oddHBand="1" w:evenHBand="0" w:firstRowFirstColumn="0" w:firstRowLastColumn="0" w:lastRowFirstColumn="0" w:lastRowLastColumn="0"/>
+        </w:trPr>
+        <w:tc>
+          <w:tcPr>
+            <w:cnfStyle w:val="001000000000" w:firstRow="0" w:lastRow="0" w:firstColumn="1" w:lastColumn="0" w:oddVBand="0" w:evenVBand="0" w:oddHBand="0" w:evenHBand="0" w:firstRowFirstColumn="0" w:firstRowLastColumn="0" w:lastRowFirstColumn="0" w:lastRowLastColumn="0"/>
+            <w:tcW w:w="3564" w:type="dxa"/>
+          </w:tcPr>
+          <w:p>
+            <w:pPr>
+              <w:rPr>
+                <w:lang w:val="en-US"/>
+              </w:rPr>
+            </w:pPr>
+            <w:r>
+              <w:rPr>
+                <w:lang w:val="en-US"/>
+              </w:rPr>
+              <w:lastRenderedPageBreak/>
+              <w:t>translocation</w:t>
+            </w:r>
+          </w:p>
+        </w:tc>
+        <w:tc>
+          <w:tcPr>
+            <w:tcW w:w="5791" w:type="dxa"/>
+          </w:tcPr>
+          <w:p>
+            <w:pPr>
+              <w:cnfStyle w:val="000000100000" w:firstRow="0" w:lastRow="0" w:firstColumn="0" w:lastColumn="0" w:oddVBand="0" w:evenVBand="0" w:oddHBand="1" w:evenHBand="0" w:firstRowFirstColumn="0" w:firstRowLastColumn="0" w:lastRowFirstColumn="0" w:lastRowLastColumn="0"/>
+              <w:rPr>
+                <w:lang w:val="en-US"/>
+              </w:rPr>
+            </w:pPr>
+            <w:r>
+              <w:rPr>
+                <w:lang w:val="en-US"/>
+              </w:rPr>
+              <w:t>A misjoin of a scaffold/contig where the two pieces map to different chromosomes or plasmids</w:t>
+            </w:r>
+          </w:p>
+        </w:tc>
+      </w:tr>
+      <w:tr>
+        <w:tc>
+          <w:tcPr>
+            <w:cnfStyle w:val="001000000000" w:firstRow="0" w:lastRow="0" w:firstColumn="1" w:lastColumn="0" w:oddVBand="0" w:evenVBand="0" w:oddHBand="0" w:evenHBand="0" w:firstRowFirstColumn="0" w:firstRowLastColumn="0" w:lastRowFirstColumn="0" w:lastRowLastColumn="0"/>
+            <w:tcW w:w="3564" w:type="dxa"/>
+          </w:tcPr>
+          <w:p>
+            <w:pPr>
+              <w:rPr>
+                <w:lang w:val="en-US"/>
+              </w:rPr>
+            </w:pPr>
+            <w:r>
+              <w:rPr>
+                <w:lang w:val="en-US"/>
+              </w:rPr>
+              <w:t>v</w:t>
+            </w:r>
+            <w:r>
+              <w:rPr>
+                <w:lang w:val="en-US"/>
+              </w:rPr>
+              <w:t>iral</w:t>
+            </w:r>
+          </w:p>
+        </w:tc>
+        <w:tc>
+          <w:tcPr>
+            <w:tcW w:w="5791" w:type="dxa"/>
+          </w:tcPr>
+          <w:p>
+            <w:pPr>
+              <w:cnfStyle w:val="000000000000" w:firstRow="0" w:lastRow="0" w:firstColumn="0" w:lastColumn="0" w:oddVBand="0" w:evenVBand="0" w:oddHBand="0" w:evenHBand="0" w:firstRowFirstColumn="0" w:firstRowLastColumn="0" w:lastRowFirstColumn="0" w:lastRowLastColumn="0"/>
+              <w:rPr>
+                <w:lang w:val="en-US"/>
+              </w:rPr>
+            </w:pPr>
+            <w:r>
+              <w:rPr>
+                <w:lang w:val="en-US"/>
+              </w:rPr>
               <w:t>A biological virus</w:t>
             </w:r>
           </w:p>
         </w:tc>
       </w:tr>
       <w:tr>
+        <w:trPr>
+          <w:cnfStyle w:val="000000100000" w:firstRow="0" w:lastRow="0" w:firstColumn="0" w:lastColumn="0" w:oddVBand="0" w:evenVBand="0" w:oddHBand="1" w:evenHBand="0" w:firstRowFirstColumn="0" w:firstRowLastColumn="0" w:lastRowFirstColumn="0" w:lastRowLastColumn="0"/>
+        </w:trPr>
         <w:tc>
           <w:tcPr>
             <w:cnfStyle w:val="001000000000" w:firstRow="0" w:lastRow="0" w:firstColumn="1" w:lastColumn="0" w:oddVBand="0" w:evenVBand="0" w:oddHBand="0" w:evenHBand="0" w:firstRowFirstColumn="0" w:firstRowLastColumn="0" w:lastRowFirstColumn="0" w:lastRowLastColumn="0"/>
@@ -7751,7 +9459,7 @@
           </w:tcPr>
           <w:p>
             <w:pPr>
-              <w:cnfStyle w:val="000000000000" w:firstRow="0" w:lastRow="0" w:firstColumn="0" w:lastColumn="0" w:oddVBand="0" w:evenVBand="0" w:oddHBand="0" w:evenHBand="0" w:firstRowFirstColumn="0" w:firstRowLastColumn="0" w:lastRowFirstColumn="0" w:lastRowLastColumn="0"/>
+              <w:cnfStyle w:val="000000100000" w:firstRow="0" w:lastRow="0" w:firstColumn="0" w:lastColumn="0" w:oddVBand="0" w:evenVBand="0" w:oddHBand="1" w:evenHBand="0" w:firstRowFirstColumn="0" w:firstRowLastColumn="0" w:lastRowFirstColumn="0" w:lastRowLastColumn="0"/>
               <w:rPr>
                 <w:lang w:val="en-US"/>
               </w:rPr>
@@ -7766,9 +9474,6 @@
         </w:tc>
       </w:tr>
       <w:tr>
-        <w:trPr>
-          <w:cnfStyle w:val="000000100000" w:firstRow="0" w:lastRow="0" w:firstColumn="0" w:lastColumn="0" w:oddVBand="0" w:evenVBand="0" w:oddHBand="1" w:evenHBand="0" w:firstRowFirstColumn="0" w:firstRowLastColumn="0" w:lastRowFirstColumn="0" w:lastRowLastColumn="0"/>
-        </w:trPr>
         <w:tc>
           <w:tcPr>
             <w:cnfStyle w:val="001000000000" w:firstRow="0" w:lastRow="0" w:firstColumn="1" w:lastColumn="0" w:oddVBand="0" w:evenVBand="0" w:oddHBand="0" w:evenHBand="0" w:firstRowFirstColumn="0" w:firstRowLastColumn="0" w:lastRowFirstColumn="0" w:lastRowLastColumn="0"/>
@@ -7788,7 +9493,7 @@
           </w:tcPr>
           <w:p>
             <w:pPr>
-              <w:cnfStyle w:val="000000100000" w:firstRow="0" w:lastRow="0" w:firstColumn="0" w:lastColumn="0" w:oddVBand="0" w:evenVBand="0" w:oddHBand="1" w:evenHBand="0" w:firstRowFirstColumn="0" w:firstRowLastColumn="0" w:lastRowFirstColumn="0" w:lastRowLastColumn="0"/>
+              <w:cnfStyle w:val="000000000000" w:firstRow="0" w:lastRow="0" w:firstColumn="0" w:lastColumn="0" w:oddVBand="0" w:evenVBand="0" w:oddHBand="0" w:evenHBand="0" w:firstRowFirstColumn="0" w:firstRowLastColumn="0" w:lastRowFirstColumn="0" w:lastRowLastColumn="0"/>
               <w:rPr>
                 <w:lang w:val="en-US"/>
               </w:rPr>
@@ -7860,7 +9565,7 @@
           <w:lang w:eastAsia="nb-NO"/>
         </w:rPr>
         <w:drawing>
-          <wp:inline distT="0" distB="0" distL="0" distR="0" wp14:anchorId="14A4806C" wp14:editId="05DF77B2">
+          <wp:inline distT="0" distB="0" distL="0" distR="0" wp14:anchorId="40B69989" wp14:editId="382CF2DD">
             <wp:extent cx="5760720" cy="4320540"/>
             <wp:effectExtent l="0" t="0" r="0" b="3810"/>
             <wp:docPr id="3" name="Picture 3"/>
@@ -7875,7 +9580,7 @@
                     <pic:cNvPicPr/>
                   </pic:nvPicPr>
                   <pic:blipFill>
-                    <a:blip r:embed="rId14">
+                    <a:blip r:embed="rId18">
                       <a:extLst>
                         <a:ext uri="{28A0092B-C50C-407E-A947-70E740481C1C}">
                           <a14:useLocalDpi xmlns:a14="http://schemas.microsoft.com/office/drawing/2010/main" val="0"/>
@@ -8089,11 +9794,7 @@
     <w:p>
       <w:pPr>
         <w:pStyle w:val="EndNoteBibliography"/>
-        <w:spacing w:after="0"/>
         <w:ind w:left="720" w:hanging="720"/>
-        <w:rPr>
-          <w:sz w:val="24"/>
-        </w:rPr>
       </w:pPr>
       <w:r>
         <w:rPr>
@@ -8115,15 +9816,9 @@
       </w:r>
       <w:bookmarkStart w:id="110" w:name="_ENREF_1"/>
       <w:r>
-        <w:rPr>
-          <w:sz w:val="24"/>
-        </w:rPr>
         <w:t>1.</w:t>
       </w:r>
       <w:r>
-        <w:rPr>
-          <w:sz w:val="24"/>
-        </w:rPr>
         <w:tab/>
         <w:t>Pop, M.,</w:t>
       </w:r>
@@ -8131,94 +9826,63 @@
     <w:p>
       <w:pPr>
         <w:pStyle w:val="EndNoteBibliography"/>
-        <w:spacing w:after="0"/>
         <w:ind w:left="720" w:hanging="720"/>
         <w:rPr>
           <w:i/>
-          <w:sz w:val="24"/>
-        </w:rPr>
-      </w:pPr>
-      <w:r>
-        <w:rPr>
-          <w:sz w:val="24"/>
-        </w:rPr>
+        </w:rPr>
+      </w:pPr>
+      <w:r>
         <w:tab/>
         <w:t xml:space="preserve"> </w:t>
       </w:r>
       <w:r>
         <w:rPr>
           <w:i/>
-          <w:sz w:val="24"/>
         </w:rPr>
         <w:t>Genome assembly reborn: recent computational challenges.</w:t>
       </w:r>
     </w:p>
+    <w:p>
+      <w:pPr>
+        <w:pStyle w:val="EndNoteBibliography"/>
+        <w:ind w:left="720" w:hanging="720"/>
+      </w:pPr>
+      <w:r>
+        <w:rPr>
+          <w:i/>
+        </w:rPr>
+        <w:tab/>
+      </w:r>
+      <w:r>
+        <w:t xml:space="preserve"> Briefings in bioinformatics, 2009. </w:t>
+      </w:r>
+      <w:r>
+        <w:rPr>
+          <w:b/>
+        </w:rPr>
+        <w:t>10</w:t>
+      </w:r>
+      <w:r>
+        <w:t>(4): p. 354-66.</w:t>
+      </w:r>
+    </w:p>
+    <w:bookmarkEnd w:id="110"/>
     <w:p>
       <w:pPr>
         <w:pStyle w:val="EndNoteBibliography"/>
         <w:spacing w:after="0"/>
+      </w:pPr>
+    </w:p>
+    <w:p>
+      <w:pPr>
+        <w:pStyle w:val="EndNoteBibliography"/>
         <w:ind w:left="720" w:hanging="720"/>
-        <w:rPr>
-          <w:sz w:val="24"/>
-        </w:rPr>
-      </w:pPr>
-      <w:r>
-        <w:rPr>
-          <w:i/>
-          <w:sz w:val="24"/>
-        </w:rPr>
-        <w:tab/>
-      </w:r>
-      <w:r>
-        <w:rPr>
-          <w:sz w:val="24"/>
-        </w:rPr>
-        <w:t xml:space="preserve"> Briefings in bioinformatics, 2009. </w:t>
-      </w:r>
-      <w:r>
-        <w:rPr>
-          <w:b/>
-          <w:sz w:val="24"/>
-        </w:rPr>
-        <w:t>10</w:t>
-      </w:r>
-      <w:r>
-        <w:rPr>
-          <w:sz w:val="24"/>
-        </w:rPr>
-        <w:t>(4): p. 354-66.</w:t>
-      </w:r>
-    </w:p>
-    <w:bookmarkEnd w:id="110"/>
-    <w:p>
-      <w:pPr>
-        <w:pStyle w:val="EndNoteBibliography"/>
-        <w:spacing w:after="0"/>
-        <w:rPr>
-          <w:sz w:val="24"/>
-        </w:rPr>
-      </w:pPr>
-    </w:p>
-    <w:p>
-      <w:pPr>
-        <w:pStyle w:val="EndNoteBibliography"/>
-        <w:spacing w:after="0"/>
-        <w:ind w:left="720" w:hanging="720"/>
-        <w:rPr>
-          <w:sz w:val="24"/>
-        </w:rPr>
       </w:pPr>
       <w:bookmarkStart w:id="111" w:name="_ENREF_2"/>
       <w:r>
-        <w:rPr>
-          <w:sz w:val="24"/>
-        </w:rPr>
         <w:t>2.</w:t>
       </w:r>
       <w:r>
-        <w:rPr>
-          <w:sz w:val="24"/>
-        </w:rPr>
         <w:tab/>
         <w:t>Phillippy, A.M., M.C. Schatz, and M. Pop,</w:t>
       </w:r>
@@ -8226,24 +9890,18 @@
     <w:p>
       <w:pPr>
         <w:pStyle w:val="EndNoteBibliography"/>
-        <w:spacing w:after="0"/>
         <w:ind w:left="720" w:hanging="720"/>
         <w:rPr>
           <w:i/>
-          <w:sz w:val="24"/>
-        </w:rPr>
-      </w:pPr>
-      <w:r>
-        <w:rPr>
-          <w:sz w:val="24"/>
-        </w:rPr>
+        </w:rPr>
+      </w:pPr>
+      <w:r>
         <w:tab/>
         <w:t xml:space="preserve"> </w:t>
       </w:r>
       <w:r>
         <w:rPr>
           <w:i/>
-          <w:sz w:val="24"/>
         </w:rPr>
         <w:t>Genome assembly forensics: finding the elusive mis-assembly.</w:t>
       </w:r>
@@ -8251,36 +9909,24 @@
     <w:p>
       <w:pPr>
         <w:pStyle w:val="EndNoteBibliography"/>
-        <w:spacing w:after="0"/>
         <w:ind w:left="720" w:hanging="720"/>
-        <w:rPr>
-          <w:sz w:val="24"/>
-        </w:rPr>
       </w:pPr>
       <w:r>
         <w:rPr>
           <w:i/>
-          <w:sz w:val="24"/>
         </w:rPr>
         <w:tab/>
       </w:r>
       <w:r>
-        <w:rPr>
-          <w:sz w:val="24"/>
-        </w:rPr>
         <w:t xml:space="preserve"> Genome Biology, 2008. </w:t>
       </w:r>
       <w:r>
         <w:rPr>
           <w:b/>
-          <w:sz w:val="24"/>
         </w:rPr>
         <w:t>9</w:t>
       </w:r>
       <w:r>
-        <w:rPr>
-          <w:sz w:val="24"/>
-        </w:rPr>
         <w:t>(3).</w:t>
       </w:r>
     </w:p>
@@ -8305,10 +9951,10 @@
       </w:r>
     </w:p>
     <w:sectPr>
-      <w:headerReference w:type="even" r:id="rId15"/>
-      <w:headerReference w:type="default" r:id="rId16"/>
-      <w:footerReference w:type="even" r:id="rId17"/>
-      <w:footerReference w:type="default" r:id="rId18"/>
+      <w:headerReference w:type="even" r:id="rId19"/>
+      <w:headerReference w:type="default" r:id="rId20"/>
+      <w:footerReference w:type="even" r:id="rId21"/>
+      <w:footerReference w:type="default" r:id="rId22"/>
       <w:pgSz w:w="11906" w:h="16838"/>
       <w:pgMar w:top="1417" w:right="1417" w:bottom="1417" w:left="1417" w:header="567" w:footer="567" w:gutter="0"/>
       <w:cols w:space="708"/>
@@ -8353,7 +9999,6 @@
         <w:docPartUnique/>
       </w:docPartObj>
     </w:sdtPr>
-    <w:sdtEndPr/>
     <w:sdtContent>
       <w:p>
         <w:pPr>
@@ -8372,7 +10017,7 @@
           <w:rPr>
             <w:noProof/>
           </w:rPr>
-          <w:t>18</w:t>
+          <w:t>22</w:t>
         </w:r>
         <w:r>
           <w:fldChar w:fldCharType="end"/>
@@ -8398,7 +10043,6 @@
         <w:docPartUnique/>
       </w:docPartObj>
     </w:sdtPr>
-    <w:sdtEndPr/>
     <w:sdtContent>
       <w:p>
         <w:pPr>
@@ -8456,6 +10100,33 @@
       </w:r>
     </w:p>
   </w:footnote>
+  <w:footnote w:id="1">
+    <w:p>
+      <w:pPr>
+        <w:pStyle w:val="FootnoteText"/>
+      </w:pPr>
+      <w:r>
+        <w:rPr>
+          <w:rStyle w:val="FootnoteReference"/>
+        </w:rPr>
+        <w:footnoteRef/>
+      </w:r>
+      <w:r>
+        <w:t xml:space="preserve"> </w:t>
+      </w:r>
+      <w:hyperlink r:id="rId1" w:history="1">
+        <w:r>
+          <w:rPr>
+            <w:rStyle w:val="Hyperlink"/>
+          </w:rPr>
+          <w:t>http://ccb.jhu.edu/gage_b/recipes/recipes.pdf</w:t>
+        </w:r>
+      </w:hyperlink>
+      <w:r>
+        <w:t xml:space="preserve"> </w:t>
+      </w:r>
+    </w:p>
+  </w:footnote>
 </w:footnotes>
 </file>
 
@@ -8470,7 +10141,7 @@
         <w:rPr>
           <w:noProof/>
         </w:rPr>
-        <w:t>4.2</w:t>
+        <w:t>5.1</w:t>
       </w:r>
     </w:fldSimple>
     <w:r>
@@ -8499,7 +10170,7 @@
         <w:caps/>
         <w:noProof/>
       </w:rPr>
-      <w:t>Bioinformatics</w:t>
+      <w:t>Datasets</w:t>
     </w:r>
     <w:r>
       <w:rPr>
@@ -8592,13 +10263,13 @@
 <file path=word/numbering.xml><?xml version="1.0" encoding="utf-8"?>
 <w:numbering xmlns:wpc="http://schemas.microsoft.com/office/word/2010/wordprocessingCanvas" xmlns:mc="http://schemas.openxmlformats.org/markup-compatibility/2006" xmlns:o="urn:schemas-microsoft-com:office:office" xmlns:r="http://schemas.openxmlformats.org/officeDocument/2006/relationships" xmlns:m="http://schemas.openxmlformats.org/officeDocument/2006/math" xmlns:v="urn:schemas-microsoft-com:vml" xmlns:wp14="http://schemas.microsoft.com/office/word/2010/wordprocessingDrawing" xmlns:wp="http://schemas.openxmlformats.org/drawingml/2006/wordprocessingDrawing" xmlns:w10="urn:schemas-microsoft-com:office:word" xmlns:w="http://schemas.openxmlformats.org/wordprocessingml/2006/main" xmlns:w14="http://schemas.microsoft.com/office/word/2010/wordml" xmlns:wpg="http://schemas.microsoft.com/office/word/2010/wordprocessingGroup" xmlns:wpi="http://schemas.microsoft.com/office/word/2010/wordprocessingInk" xmlns:wne="http://schemas.microsoft.com/office/word/2006/wordml" xmlns:wps="http://schemas.microsoft.com/office/word/2010/wordprocessingShape" mc:Ignorable="w14 wp14">
   <w:abstractNum w:abstractNumId="0">
-    <w:nsid w:val="267B6505"/>
+    <w:nsid w:val="0DDA0E0F"/>
     <w:multiLevelType w:val="hybridMultilevel"/>
-    <w:tmpl w:val="21121F86"/>
-    <w:lvl w:ilvl="0" w:tplc="CFB4B2B4">
+    <w:tmpl w:val="C20CBC58"/>
+    <w:lvl w:ilvl="0" w:tplc="0414000F">
       <w:start w:val="1"/>
       <w:numFmt w:val="decimal"/>
-      <w:lvlText w:val="%1.1.1.1"/>
+      <w:lvlText w:val="%1."/>
       <w:lvlJc w:val="left"/>
       <w:pPr>
         <w:ind w:left="720" w:hanging="360"/>
@@ -8681,13 +10352,13 @@
     </w:lvl>
   </w:abstractNum>
   <w:abstractNum w:abstractNumId="1">
-    <w:nsid w:val="2722100A"/>
+    <w:nsid w:val="267B6505"/>
     <w:multiLevelType w:val="hybridMultilevel"/>
-    <w:tmpl w:val="71987080"/>
-    <w:lvl w:ilvl="0" w:tplc="054ECF32">
+    <w:tmpl w:val="21121F86"/>
+    <w:lvl w:ilvl="0" w:tplc="CFB4B2B4">
       <w:start w:val="1"/>
       <w:numFmt w:val="decimal"/>
-      <w:lvlText w:val="%1.1"/>
+      <w:lvlText w:val="%1.1.1.1"/>
       <w:lvlJc w:val="left"/>
       <w:pPr>
         <w:ind w:left="720" w:hanging="360"/>
@@ -8770,13 +10441,13 @@
     </w:lvl>
   </w:abstractNum>
   <w:abstractNum w:abstractNumId="2">
-    <w:nsid w:val="29C0534D"/>
+    <w:nsid w:val="2722100A"/>
     <w:multiLevelType w:val="hybridMultilevel"/>
-    <w:tmpl w:val="7738205E"/>
-    <w:lvl w:ilvl="0" w:tplc="F4585A30">
+    <w:tmpl w:val="71987080"/>
+    <w:lvl w:ilvl="0" w:tplc="054ECF32">
       <w:start w:val="1"/>
       <w:numFmt w:val="decimal"/>
-      <w:lvlText w:val="%1.1.1"/>
+      <w:lvlText w:val="%1.1"/>
       <w:lvlJc w:val="left"/>
       <w:pPr>
         <w:ind w:left="720" w:hanging="360"/>
@@ -8859,99 +10530,13 @@
     </w:lvl>
   </w:abstractNum>
   <w:abstractNum w:abstractNumId="3">
-    <w:nsid w:val="37C94E82"/>
+    <w:nsid w:val="29C0534D"/>
     <w:multiLevelType w:val="hybridMultilevel"/>
-    <w:tmpl w:val="17A8022A"/>
-    <w:lvl w:ilvl="0" w:tplc="F708B266">
+    <w:tmpl w:val="7738205E"/>
+    <w:lvl w:ilvl="0" w:tplc="F4585A30">
       <w:start w:val="1"/>
       <w:numFmt w:val="decimal"/>
-      <w:lvlText w:val="%1."/>
-      <w:lvlJc w:val="left"/>
-      <w:pPr>
-        <w:ind w:left="720" w:hanging="360"/>
-      </w:pPr>
-    </w:lvl>
-    <w:lvl w:ilvl="1" w:tplc="04140019" w:tentative="1">
-      <w:start w:val="1"/>
-      <w:numFmt w:val="lowerLetter"/>
-      <w:lvlText w:val="%2."/>
-      <w:lvlJc w:val="left"/>
-      <w:pPr>
-        <w:ind w:left="1440" w:hanging="360"/>
-      </w:pPr>
-    </w:lvl>
-    <w:lvl w:ilvl="2" w:tplc="0414001B" w:tentative="1">
-      <w:start w:val="1"/>
-      <w:numFmt w:val="lowerRoman"/>
-      <w:lvlText w:val="%3."/>
-      <w:lvlJc w:val="right"/>
-      <w:pPr>
-        <w:ind w:left="2160" w:hanging="180"/>
-      </w:pPr>
-    </w:lvl>
-    <w:lvl w:ilvl="3" w:tplc="0414000F" w:tentative="1">
-      <w:start w:val="1"/>
-      <w:numFmt w:val="decimal"/>
-      <w:lvlText w:val="%4."/>
-      <w:lvlJc w:val="left"/>
-      <w:pPr>
-        <w:ind w:left="2880" w:hanging="360"/>
-      </w:pPr>
-    </w:lvl>
-    <w:lvl w:ilvl="4" w:tplc="04140019" w:tentative="1">
-      <w:start w:val="1"/>
-      <w:numFmt w:val="lowerLetter"/>
-      <w:lvlText w:val="%5."/>
-      <w:lvlJc w:val="left"/>
-      <w:pPr>
-        <w:ind w:left="3600" w:hanging="360"/>
-      </w:pPr>
-    </w:lvl>
-    <w:lvl w:ilvl="5" w:tplc="0414001B" w:tentative="1">
-      <w:start w:val="1"/>
-      <w:numFmt w:val="lowerRoman"/>
-      <w:lvlText w:val="%6."/>
-      <w:lvlJc w:val="right"/>
-      <w:pPr>
-        <w:ind w:left="4320" w:hanging="180"/>
-      </w:pPr>
-    </w:lvl>
-    <w:lvl w:ilvl="6" w:tplc="0414000F" w:tentative="1">
-      <w:start w:val="1"/>
-      <w:numFmt w:val="decimal"/>
-      <w:lvlText w:val="%7."/>
-      <w:lvlJc w:val="left"/>
-      <w:pPr>
-        <w:ind w:left="5040" w:hanging="360"/>
-      </w:pPr>
-    </w:lvl>
-    <w:lvl w:ilvl="7" w:tplc="04140019" w:tentative="1">
-      <w:start w:val="1"/>
-      <w:numFmt w:val="lowerLetter"/>
-      <w:lvlText w:val="%8."/>
-      <w:lvlJc w:val="left"/>
-      <w:pPr>
-        <w:ind w:left="5760" w:hanging="360"/>
-      </w:pPr>
-    </w:lvl>
-    <w:lvl w:ilvl="8" w:tplc="0414001B" w:tentative="1">
-      <w:start w:val="1"/>
-      <w:numFmt w:val="lowerRoman"/>
-      <w:lvlText w:val="%9."/>
-      <w:lvlJc w:val="right"/>
-      <w:pPr>
-        <w:ind w:left="6480" w:hanging="180"/>
-      </w:pPr>
-    </w:lvl>
-  </w:abstractNum>
-  <w:abstractNum w:abstractNumId="4">
-    <w:nsid w:val="45673FD5"/>
-    <w:multiLevelType w:val="hybridMultilevel"/>
-    <w:tmpl w:val="A3987FB6"/>
-    <w:lvl w:ilvl="0" w:tplc="E66A09CC">
-      <w:start w:val="1"/>
-      <w:numFmt w:val="decimal"/>
-      <w:lvlText w:val="%1.1.1.1"/>
+      <w:lvlText w:val="%1.1.1"/>
       <w:lvlJc w:val="left"/>
       <w:pPr>
         <w:ind w:left="720" w:hanging="360"/>
@@ -9033,7 +10618,182 @@
       </w:pPr>
     </w:lvl>
   </w:abstractNum>
+  <w:abstractNum w:abstractNumId="4">
+    <w:nsid w:val="37C94E82"/>
+    <w:multiLevelType w:val="hybridMultilevel"/>
+    <w:tmpl w:val="17A8022A"/>
+    <w:lvl w:ilvl="0" w:tplc="F708B266">
+      <w:start w:val="1"/>
+      <w:numFmt w:val="decimal"/>
+      <w:lvlText w:val="%1."/>
+      <w:lvlJc w:val="left"/>
+      <w:pPr>
+        <w:ind w:left="720" w:hanging="360"/>
+      </w:pPr>
+    </w:lvl>
+    <w:lvl w:ilvl="1" w:tplc="04140019" w:tentative="1">
+      <w:start w:val="1"/>
+      <w:numFmt w:val="lowerLetter"/>
+      <w:lvlText w:val="%2."/>
+      <w:lvlJc w:val="left"/>
+      <w:pPr>
+        <w:ind w:left="1440" w:hanging="360"/>
+      </w:pPr>
+    </w:lvl>
+    <w:lvl w:ilvl="2" w:tplc="0414001B" w:tentative="1">
+      <w:start w:val="1"/>
+      <w:numFmt w:val="lowerRoman"/>
+      <w:lvlText w:val="%3."/>
+      <w:lvlJc w:val="right"/>
+      <w:pPr>
+        <w:ind w:left="2160" w:hanging="180"/>
+      </w:pPr>
+    </w:lvl>
+    <w:lvl w:ilvl="3" w:tplc="0414000F" w:tentative="1">
+      <w:start w:val="1"/>
+      <w:numFmt w:val="decimal"/>
+      <w:lvlText w:val="%4."/>
+      <w:lvlJc w:val="left"/>
+      <w:pPr>
+        <w:ind w:left="2880" w:hanging="360"/>
+      </w:pPr>
+    </w:lvl>
+    <w:lvl w:ilvl="4" w:tplc="04140019" w:tentative="1">
+      <w:start w:val="1"/>
+      <w:numFmt w:val="lowerLetter"/>
+      <w:lvlText w:val="%5."/>
+      <w:lvlJc w:val="left"/>
+      <w:pPr>
+        <w:ind w:left="3600" w:hanging="360"/>
+      </w:pPr>
+    </w:lvl>
+    <w:lvl w:ilvl="5" w:tplc="0414001B" w:tentative="1">
+      <w:start w:val="1"/>
+      <w:numFmt w:val="lowerRoman"/>
+      <w:lvlText w:val="%6."/>
+      <w:lvlJc w:val="right"/>
+      <w:pPr>
+        <w:ind w:left="4320" w:hanging="180"/>
+      </w:pPr>
+    </w:lvl>
+    <w:lvl w:ilvl="6" w:tplc="0414000F" w:tentative="1">
+      <w:start w:val="1"/>
+      <w:numFmt w:val="decimal"/>
+      <w:lvlText w:val="%7."/>
+      <w:lvlJc w:val="left"/>
+      <w:pPr>
+        <w:ind w:left="5040" w:hanging="360"/>
+      </w:pPr>
+    </w:lvl>
+    <w:lvl w:ilvl="7" w:tplc="04140019" w:tentative="1">
+      <w:start w:val="1"/>
+      <w:numFmt w:val="lowerLetter"/>
+      <w:lvlText w:val="%8."/>
+      <w:lvlJc w:val="left"/>
+      <w:pPr>
+        <w:ind w:left="5760" w:hanging="360"/>
+      </w:pPr>
+    </w:lvl>
+    <w:lvl w:ilvl="8" w:tplc="0414001B" w:tentative="1">
+      <w:start w:val="1"/>
+      <w:numFmt w:val="lowerRoman"/>
+      <w:lvlText w:val="%9."/>
+      <w:lvlJc w:val="right"/>
+      <w:pPr>
+        <w:ind w:left="6480" w:hanging="180"/>
+      </w:pPr>
+    </w:lvl>
+  </w:abstractNum>
   <w:abstractNum w:abstractNumId="5">
+    <w:nsid w:val="45673FD5"/>
+    <w:multiLevelType w:val="hybridMultilevel"/>
+    <w:tmpl w:val="A3987FB6"/>
+    <w:lvl w:ilvl="0" w:tplc="E66A09CC">
+      <w:start w:val="1"/>
+      <w:numFmt w:val="decimal"/>
+      <w:lvlText w:val="%1.1.1.1"/>
+      <w:lvlJc w:val="left"/>
+      <w:pPr>
+        <w:ind w:left="720" w:hanging="360"/>
+      </w:pPr>
+      <w:rPr>
+        <w:rFonts w:hint="default"/>
+      </w:rPr>
+    </w:lvl>
+    <w:lvl w:ilvl="1" w:tplc="04140019" w:tentative="1">
+      <w:start w:val="1"/>
+      <w:numFmt w:val="lowerLetter"/>
+      <w:lvlText w:val="%2."/>
+      <w:lvlJc w:val="left"/>
+      <w:pPr>
+        <w:ind w:left="1440" w:hanging="360"/>
+      </w:pPr>
+    </w:lvl>
+    <w:lvl w:ilvl="2" w:tplc="0414001B" w:tentative="1">
+      <w:start w:val="1"/>
+      <w:numFmt w:val="lowerRoman"/>
+      <w:lvlText w:val="%3."/>
+      <w:lvlJc w:val="right"/>
+      <w:pPr>
+        <w:ind w:left="2160" w:hanging="180"/>
+      </w:pPr>
+    </w:lvl>
+    <w:lvl w:ilvl="3" w:tplc="0414000F" w:tentative="1">
+      <w:start w:val="1"/>
+      <w:numFmt w:val="decimal"/>
+      <w:lvlText w:val="%4."/>
+      <w:lvlJc w:val="left"/>
+      <w:pPr>
+        <w:ind w:left="2880" w:hanging="360"/>
+      </w:pPr>
+    </w:lvl>
+    <w:lvl w:ilvl="4" w:tplc="04140019" w:tentative="1">
+      <w:start w:val="1"/>
+      <w:numFmt w:val="lowerLetter"/>
+      <w:lvlText w:val="%5."/>
+      <w:lvlJc w:val="left"/>
+      <w:pPr>
+        <w:ind w:left="3600" w:hanging="360"/>
+      </w:pPr>
+    </w:lvl>
+    <w:lvl w:ilvl="5" w:tplc="0414001B" w:tentative="1">
+      <w:start w:val="1"/>
+      <w:numFmt w:val="lowerRoman"/>
+      <w:lvlText w:val="%6."/>
+      <w:lvlJc w:val="right"/>
+      <w:pPr>
+        <w:ind w:left="4320" w:hanging="180"/>
+      </w:pPr>
+    </w:lvl>
+    <w:lvl w:ilvl="6" w:tplc="0414000F" w:tentative="1">
+      <w:start w:val="1"/>
+      <w:numFmt w:val="decimal"/>
+      <w:lvlText w:val="%7."/>
+      <w:lvlJc w:val="left"/>
+      <w:pPr>
+        <w:ind w:left="5040" w:hanging="360"/>
+      </w:pPr>
+    </w:lvl>
+    <w:lvl w:ilvl="7" w:tplc="04140019" w:tentative="1">
+      <w:start w:val="1"/>
+      <w:numFmt w:val="lowerLetter"/>
+      <w:lvlText w:val="%8."/>
+      <w:lvlJc w:val="left"/>
+      <w:pPr>
+        <w:ind w:left="5760" w:hanging="360"/>
+      </w:pPr>
+    </w:lvl>
+    <w:lvl w:ilvl="8" w:tplc="0414001B" w:tentative="1">
+      <w:start w:val="1"/>
+      <w:numFmt w:val="lowerRoman"/>
+      <w:lvlText w:val="%9."/>
+      <w:lvlJc w:val="right"/>
+      <w:pPr>
+        <w:ind w:left="6480" w:hanging="180"/>
+      </w:pPr>
+    </w:lvl>
+  </w:abstractNum>
+  <w:abstractNum w:abstractNumId="6">
     <w:nsid w:val="56EC6BD3"/>
     <w:multiLevelType w:val="multilevel"/>
     <w:tmpl w:val="CFE6352A"/>
@@ -9154,7 +10914,7 @@
       </w:rPr>
     </w:lvl>
   </w:abstractNum>
-  <w:abstractNum w:abstractNumId="6">
+  <w:abstractNum w:abstractNumId="7">
     <w:nsid w:val="5C1F4DB5"/>
     <w:multiLevelType w:val="hybridMultilevel"/>
     <w:tmpl w:val="DE32A404"/>
@@ -9244,7 +11004,7 @@
       </w:pPr>
     </w:lvl>
   </w:abstractNum>
-  <w:abstractNum w:abstractNumId="7">
+  <w:abstractNum w:abstractNumId="8">
     <w:nsid w:val="75644FC9"/>
     <w:multiLevelType w:val="hybridMultilevel"/>
     <w:tmpl w:val="2578F2AA"/>
@@ -9330,7 +11090,7 @@
       </w:pPr>
     </w:lvl>
   </w:abstractNum>
-  <w:abstractNum w:abstractNumId="8">
+  <w:abstractNum w:abstractNumId="9">
     <w:nsid w:val="77D150BD"/>
     <w:multiLevelType w:val="hybridMultilevel"/>
     <w:tmpl w:val="9C366866"/>
@@ -9420,30 +11180,33 @@
     </w:lvl>
   </w:abstractNum>
   <w:num w:numId="1">
+    <w:abstractNumId w:val="8"/>
+  </w:num>
+  <w:num w:numId="2">
+    <w:abstractNumId w:val="6"/>
+  </w:num>
+  <w:num w:numId="3">
+    <w:abstractNumId w:val="9"/>
+  </w:num>
+  <w:num w:numId="4">
+    <w:abstractNumId w:val="5"/>
+  </w:num>
+  <w:num w:numId="5">
     <w:abstractNumId w:val="7"/>
   </w:num>
-  <w:num w:numId="2">
-    <w:abstractNumId w:val="5"/>
-  </w:num>
-  <w:num w:numId="3">
-    <w:abstractNumId w:val="8"/>
-  </w:num>
-  <w:num w:numId="4">
+  <w:num w:numId="6">
     <w:abstractNumId w:val="4"/>
   </w:num>
-  <w:num w:numId="5">
-    <w:abstractNumId w:val="6"/>
+  <w:num w:numId="7">
+    <w:abstractNumId w:val="2"/>
   </w:num>
-  <w:num w:numId="6">
+  <w:num w:numId="8">
     <w:abstractNumId w:val="3"/>
   </w:num>
-  <w:num w:numId="7">
+  <w:num w:numId="9">
     <w:abstractNumId w:val="1"/>
   </w:num>
-  <w:num w:numId="8">
-    <w:abstractNumId w:val="2"/>
-  </w:num>
-  <w:num w:numId="9">
+  <w:num w:numId="10">
     <w:abstractNumId w:val="0"/>
   </w:num>
 </w:numbering>
@@ -10163,7 +11926,11 @@
     <w:link w:val="QuoteChar"/>
     <w:uiPriority w:val="29"/>
     <w:qFormat/>
-    <w:rsid w:val="00DA476F"/>
+    <w:rsid w:val="008922F6"/>
+    <w:pPr>
+      <w:ind w:left="709" w:right="709"/>
+      <w:mirrorIndents/>
+    </w:pPr>
     <w:rPr>
       <w:i/>
       <w:iCs/>
@@ -10174,10 +11941,13 @@
     <w:basedOn w:val="DefaultParagraphFont"/>
     <w:link w:val="Quote"/>
     <w:uiPriority w:val="29"/>
-    <w:rsid w:val="00DA476F"/>
+    <w:rsid w:val="008922F6"/>
     <w:rPr>
+      <w:rFonts w:ascii="Garamond" w:hAnsi="Garamond"/>
       <w:i/>
       <w:iCs/>
+      <w:color w:val="000000" w:themeColor="text1"/>
+      <w:sz w:val="24"/>
     </w:rPr>
   </w:style>
   <w:style w:type="paragraph" w:styleId="IntenseQuote">
@@ -10629,6 +12399,47 @@
       <w:noProof/>
       <w:color w:val="000000" w:themeColor="text1"/>
       <w:sz w:val="18"/>
+    </w:rPr>
+  </w:style>
+  <w:style w:type="paragraph" w:styleId="FootnoteText">
+    <w:name w:val="footnote text"/>
+    <w:basedOn w:val="Normal"/>
+    <w:link w:val="FootnoteTextChar"/>
+    <w:uiPriority w:val="99"/>
+    <w:semiHidden/>
+    <w:unhideWhenUsed/>
+    <w:rsid w:val="00C83F0E"/>
+    <w:pPr>
+      <w:spacing w:after="0" w:line="240" w:lineRule="auto"/>
+    </w:pPr>
+    <w:rPr>
+      <w:sz w:val="20"/>
+      <w:szCs w:val="20"/>
+    </w:rPr>
+  </w:style>
+  <w:style w:type="character" w:customStyle="1" w:styleId="FootnoteTextChar">
+    <w:name w:val="Footnote Text Char"/>
+    <w:basedOn w:val="DefaultParagraphFont"/>
+    <w:link w:val="FootnoteText"/>
+    <w:uiPriority w:val="99"/>
+    <w:semiHidden/>
+    <w:rsid w:val="00C83F0E"/>
+    <w:rPr>
+      <w:rFonts w:ascii="Garamond" w:hAnsi="Garamond"/>
+      <w:color w:val="000000" w:themeColor="text1"/>
+      <w:sz w:val="20"/>
+      <w:szCs w:val="20"/>
+    </w:rPr>
+  </w:style>
+  <w:style w:type="character" w:styleId="FootnoteReference">
+    <w:name w:val="footnote reference"/>
+    <w:basedOn w:val="DefaultParagraphFont"/>
+    <w:uiPriority w:val="99"/>
+    <w:semiHidden/>
+    <w:unhideWhenUsed/>
+    <w:rsid w:val="00C83F0E"/>
+    <w:rPr>
+      <w:vertAlign w:val="superscript"/>
     </w:rPr>
   </w:style>
 </w:styles>
@@ -11348,7 +13159,11 @@
     <w:link w:val="QuoteChar"/>
     <w:uiPriority w:val="29"/>
     <w:qFormat/>
-    <w:rsid w:val="00DA476F"/>
+    <w:rsid w:val="008922F6"/>
+    <w:pPr>
+      <w:ind w:left="709" w:right="709"/>
+      <w:mirrorIndents/>
+    </w:pPr>
     <w:rPr>
       <w:i/>
       <w:iCs/>
@@ -11359,10 +13174,13 @@
     <w:basedOn w:val="DefaultParagraphFont"/>
     <w:link w:val="Quote"/>
     <w:uiPriority w:val="29"/>
-    <w:rsid w:val="00DA476F"/>
+    <w:rsid w:val="008922F6"/>
     <w:rPr>
+      <w:rFonts w:ascii="Garamond" w:hAnsi="Garamond"/>
       <w:i/>
       <w:iCs/>
+      <w:color w:val="000000" w:themeColor="text1"/>
+      <w:sz w:val="24"/>
     </w:rPr>
   </w:style>
   <w:style w:type="paragraph" w:styleId="IntenseQuote">
@@ -11816,6 +13634,47 @@
       <w:sz w:val="18"/>
     </w:rPr>
   </w:style>
+  <w:style w:type="paragraph" w:styleId="FootnoteText">
+    <w:name w:val="footnote text"/>
+    <w:basedOn w:val="Normal"/>
+    <w:link w:val="FootnoteTextChar"/>
+    <w:uiPriority w:val="99"/>
+    <w:semiHidden/>
+    <w:unhideWhenUsed/>
+    <w:rsid w:val="00C83F0E"/>
+    <w:pPr>
+      <w:spacing w:after="0" w:line="240" w:lineRule="auto"/>
+    </w:pPr>
+    <w:rPr>
+      <w:sz w:val="20"/>
+      <w:szCs w:val="20"/>
+    </w:rPr>
+  </w:style>
+  <w:style w:type="character" w:customStyle="1" w:styleId="FootnoteTextChar">
+    <w:name w:val="Footnote Text Char"/>
+    <w:basedOn w:val="DefaultParagraphFont"/>
+    <w:link w:val="FootnoteText"/>
+    <w:uiPriority w:val="99"/>
+    <w:semiHidden/>
+    <w:rsid w:val="00C83F0E"/>
+    <w:rPr>
+      <w:rFonts w:ascii="Garamond" w:hAnsi="Garamond"/>
+      <w:color w:val="000000" w:themeColor="text1"/>
+      <w:sz w:val="20"/>
+      <w:szCs w:val="20"/>
+    </w:rPr>
+  </w:style>
+  <w:style w:type="character" w:styleId="FootnoteReference">
+    <w:name w:val="footnote reference"/>
+    <w:basedOn w:val="DefaultParagraphFont"/>
+    <w:uiPriority w:val="99"/>
+    <w:semiHidden/>
+    <w:unhideWhenUsed/>
+    <w:rsid w:val="00C83F0E"/>
+    <w:rPr>
+      <w:vertAlign w:val="superscript"/>
+    </w:rPr>
+  </w:style>
 </w:styles>
 </file>
 
@@ -12109,7 +13968,7 @@
 </file>
 
 <file path=customXml/itemProps1.xml><?xml version="1.0" encoding="utf-8"?>
-<ds:datastoreItem xmlns:ds="http://schemas.openxmlformats.org/officeDocument/2006/customXml" ds:itemID="{D36E2603-B292-4375-BBA5-2517C332E9D8}">
+<ds:datastoreItem xmlns:ds="http://schemas.openxmlformats.org/officeDocument/2006/customXml" ds:itemID="{3EBE51AE-B863-4BD8-8DE7-F94893CEE0C1}">
   <ds:schemaRefs>
     <ds:schemaRef ds:uri="http://schemas.openxmlformats.org/officeDocument/2006/bibliography"/>
   </ds:schemaRefs>

</xml_diff>